<commit_message>
atualizacao ADIÇÃO CAPITULO 10
</commit_message>
<xml_diff>
--- a/ESTUDOS SQL  (1).docx
+++ b/ESTUDOS SQL  (1).docx
@@ -88,14 +88,12 @@
       <w:r>
         <w:t>Para encurtar o script podemos criar um (</w:t>
       </w:r>
-      <w:proofErr w:type="gramStart"/>
       <w:r>
         <w:t>ali</w:t>
       </w:r>
       <w:r>
         <w:t>as</w:t>
       </w:r>
-      <w:proofErr w:type="gramEnd"/>
       <w:r>
         <w:t>) que serve como cod</w:t>
       </w:r>
@@ -147,27 +145,11 @@
           <w:color w:val="FFFFFF" w:themeColor="background1"/>
           <w:highlight w:val="black"/>
         </w:rPr>
-        <w:t xml:space="preserve">WHERE </w:t>
-      </w:r>
-      <w:proofErr w:type="spellStart"/>
+        <w:t>WHERE a.CD_ATENDIMENTO='325457';</w:t>
+      </w:r>
       <w:r>
         <w:rPr>
           <w:color w:val="FFFFFF" w:themeColor="background1"/>
-          <w:highlight w:val="black"/>
-        </w:rPr>
-        <w:t>a.CD_ATENDIMENTO</w:t>
-      </w:r>
-      <w:proofErr w:type="spellEnd"/>
-      <w:r>
-        <w:rPr>
-          <w:color w:val="FFFFFF" w:themeColor="background1"/>
-          <w:highlight w:val="black"/>
-        </w:rPr>
-        <w:t>='325457';</w:t>
-      </w:r>
-      <w:r>
-        <w:rPr>
-          <w:color w:val="FFFFFF" w:themeColor="background1"/>
         </w:rPr>
         <w:br/>
       </w:r>
@@ -180,13 +162,8 @@
         <w:t>precisando mencionar</w:t>
       </w:r>
       <w:r>
-        <w:t xml:space="preserve"> o nome da </w:t>
-      </w:r>
-      <w:proofErr w:type="spellStart"/>
-      <w:r>
-        <w:t>table</w:t>
-      </w:r>
-      <w:proofErr w:type="spellEnd"/>
+        <w:t xml:space="preserve"> o nome da table</w:t>
+      </w:r>
       <w:r>
         <w:br/>
       </w:r>
@@ -229,15 +206,7 @@
         <w:t>comparação</w:t>
       </w:r>
       <w:r>
-        <w:t xml:space="preserve">, retornam um tipo de dados </w:t>
-      </w:r>
-      <w:proofErr w:type="spellStart"/>
-      <w:r>
-        <w:t>Boolean</w:t>
-      </w:r>
-      <w:proofErr w:type="spellEnd"/>
-      <w:r>
-        <w:t xml:space="preserve"> com um valor TRUE, FALSE ou </w:t>
+        <w:t xml:space="preserve">, retornam um tipo de dados Boolean com um valor TRUE, FALSE ou </w:t>
       </w:r>
     </w:p>
     <w:p>
@@ -280,21 +249,7 @@
         <w:rPr>
           <w:highlight w:val="magenta"/>
         </w:rPr>
-        <w:t xml:space="preserve">WHERE </w:t>
-      </w:r>
-      <w:proofErr w:type="spellStart"/>
-      <w:r>
-        <w:rPr>
-          <w:highlight w:val="magenta"/>
-        </w:rPr>
-        <w:t>a.CD_ATENDIMENTO</w:t>
-      </w:r>
-      <w:proofErr w:type="spellEnd"/>
-      <w:r>
-        <w:rPr>
-          <w:highlight w:val="magenta"/>
-        </w:rPr>
-        <w:t>='325457';)</w:t>
+        <w:t>WHERE a.CD_ATENDIMENTO='325457';)</w:t>
       </w:r>
     </w:p>
     <w:p>
@@ -310,23 +265,13 @@
           <w:u w:val="single"/>
         </w:rPr>
       </w:pPr>
-      <w:proofErr w:type="spellStart"/>
       <w:r>
         <w:rPr>
           <w:b/>
           <w:bCs/>
           <w:u w:val="single"/>
         </w:rPr>
-        <w:t>Trunc</w:t>
-      </w:r>
-      <w:proofErr w:type="spellEnd"/>
-      <w:r>
-        <w:rPr>
-          <w:b/>
-          <w:bCs/>
-          <w:u w:val="single"/>
-        </w:rPr>
-        <w:t xml:space="preserve"> </w:t>
+        <w:t xml:space="preserve">Trunc </w:t>
       </w:r>
       <w:r>
         <w:rPr>
@@ -374,9 +319,8 @@
           <w:color w:val="FFFFFF" w:themeColor="background1"/>
           <w:highlight w:val="black"/>
         </w:rPr>
-        <w:t xml:space="preserve">SELECT </w:t>
-      </w:r>
-      <w:proofErr w:type="spellStart"/>
+        <w:t>SELECT cod_aluno</w:t>
+      </w:r>
       <w:r>
         <w:rPr>
           <w:b/>
@@ -386,9 +330,8 @@
           <w:color w:val="FFFFFF" w:themeColor="background1"/>
           <w:highlight w:val="black"/>
         </w:rPr>
-        <w:t>cod_</w:t>
-      </w:r>
-      <w:proofErr w:type="gramStart"/>
+        <w:t xml:space="preserve"> </w:t>
+      </w:r>
       <w:r>
         <w:rPr>
           <w:b/>
@@ -398,9 +341,8 @@
           <w:color w:val="FFFFFF" w:themeColor="background1"/>
           <w:highlight w:val="black"/>
         </w:rPr>
-        <w:t>aluno</w:t>
-      </w:r>
-      <w:proofErr w:type="spellEnd"/>
+        <w:t>,Trunc(nascimento)</w:t>
+      </w:r>
       <w:r>
         <w:rPr>
           <w:b/>
@@ -410,7 +352,7 @@
           <w:color w:val="FFFFFF" w:themeColor="background1"/>
           <w:highlight w:val="black"/>
         </w:rPr>
-        <w:t xml:space="preserve"> </w:t>
+        <w:t xml:space="preserve"> AS NASCIMENTO</w:t>
       </w:r>
       <w:r>
         <w:rPr>
@@ -421,9 +363,8 @@
           <w:color w:val="FFFFFF" w:themeColor="background1"/>
           <w:highlight w:val="black"/>
         </w:rPr>
-        <w:t>,</w:t>
-      </w:r>
-      <w:proofErr w:type="spellStart"/>
+        <w:t xml:space="preserve">, </w:t>
+      </w:r>
       <w:r>
         <w:rPr>
           <w:b/>
@@ -433,10 +374,8 @@
           <w:color w:val="FFFFFF" w:themeColor="background1"/>
           <w:highlight w:val="black"/>
         </w:rPr>
-        <w:t>Trunc</w:t>
-      </w:r>
-      <w:proofErr w:type="spellEnd"/>
-      <w:proofErr w:type="gramEnd"/>
+        <w:t>NOME</w:t>
+      </w:r>
       <w:r>
         <w:rPr>
           <w:b/>
@@ -446,7 +385,7 @@
           <w:color w:val="FFFFFF" w:themeColor="background1"/>
           <w:highlight w:val="black"/>
         </w:rPr>
-        <w:t>(nascimento)</w:t>
+        <w:br/>
       </w:r>
       <w:r>
         <w:rPr>
@@ -457,7 +396,7 @@
           <w:color w:val="FFFFFF" w:themeColor="background1"/>
           <w:highlight w:val="black"/>
         </w:rPr>
-        <w:t xml:space="preserve"> AS NASCIMENTO</w:t>
+        <w:t>FROM taluno</w:t>
       </w:r>
       <w:r>
         <w:rPr>
@@ -468,7 +407,7 @@
           <w:color w:val="FFFFFF" w:themeColor="background1"/>
           <w:highlight w:val="black"/>
         </w:rPr>
-        <w:t xml:space="preserve">, </w:t>
+        <w:br/>
       </w:r>
       <w:r>
         <w:rPr>
@@ -479,7 +418,7 @@
           <w:color w:val="FFFFFF" w:themeColor="background1"/>
           <w:highlight w:val="black"/>
         </w:rPr>
-        <w:t>NOME</w:t>
+        <w:t>WHERE Trunc(nascimento) &lt;&gt; '29/08/2002'</w:t>
       </w:r>
       <w:r>
         <w:rPr>
@@ -501,136 +440,7 @@
           <w:color w:val="FFFFFF" w:themeColor="background1"/>
           <w:highlight w:val="black"/>
         </w:rPr>
-        <w:t xml:space="preserve">FROM </w:t>
-      </w:r>
-      <w:proofErr w:type="spellStart"/>
-      <w:r>
-        <w:rPr>
-          <w:b/>
-          <w:bCs/>
-          <w:i/>
-          <w:iCs/>
-          <w:color w:val="FFFFFF" w:themeColor="background1"/>
-          <w:highlight w:val="black"/>
-        </w:rPr>
-        <w:t>taluno</w:t>
-      </w:r>
-      <w:proofErr w:type="spellEnd"/>
-      <w:r>
-        <w:rPr>
-          <w:b/>
-          <w:bCs/>
-          <w:i/>
-          <w:iCs/>
-          <w:color w:val="FFFFFF" w:themeColor="background1"/>
-          <w:highlight w:val="black"/>
-        </w:rPr>
-        <w:br/>
-      </w:r>
-      <w:r>
-        <w:rPr>
-          <w:b/>
-          <w:bCs/>
-          <w:i/>
-          <w:iCs/>
-          <w:color w:val="FFFFFF" w:themeColor="background1"/>
-          <w:highlight w:val="black"/>
-        </w:rPr>
-        <w:t xml:space="preserve">WHERE </w:t>
-      </w:r>
-      <w:proofErr w:type="spellStart"/>
-      <w:r>
-        <w:rPr>
-          <w:b/>
-          <w:bCs/>
-          <w:i/>
-          <w:iCs/>
-          <w:color w:val="FFFFFF" w:themeColor="background1"/>
-          <w:highlight w:val="black"/>
-        </w:rPr>
-        <w:t>Trunc</w:t>
-      </w:r>
-      <w:proofErr w:type="spellEnd"/>
-      <w:r>
-        <w:rPr>
-          <w:b/>
-          <w:bCs/>
-          <w:i/>
-          <w:iCs/>
-          <w:color w:val="FFFFFF" w:themeColor="background1"/>
-          <w:highlight w:val="black"/>
-        </w:rPr>
-        <w:t>(nascimento) &lt;&gt; '29/08/2002'</w:t>
-      </w:r>
-      <w:r>
-        <w:rPr>
-          <w:b/>
-          <w:bCs/>
-          <w:i/>
-          <w:iCs/>
-          <w:color w:val="FFFFFF" w:themeColor="background1"/>
-          <w:highlight w:val="black"/>
-        </w:rPr>
-        <w:br/>
-      </w:r>
-      <w:r>
-        <w:rPr>
-          <w:b/>
-          <w:bCs/>
-          <w:i/>
-          <w:iCs/>
-          <w:color w:val="FFFFFF" w:themeColor="background1"/>
-          <w:highlight w:val="black"/>
-        </w:rPr>
-        <w:t xml:space="preserve">ORDER BY </w:t>
-      </w:r>
-      <w:proofErr w:type="spellStart"/>
-      <w:r>
-        <w:rPr>
-          <w:b/>
-          <w:bCs/>
-          <w:i/>
-          <w:iCs/>
-          <w:color w:val="FFFFFF" w:themeColor="background1"/>
-          <w:highlight w:val="black"/>
-        </w:rPr>
-        <w:t>cod_aluno</w:t>
-      </w:r>
-      <w:proofErr w:type="spellEnd"/>
-      <w:r>
-        <w:rPr>
-          <w:b/>
-          <w:bCs/>
-          <w:i/>
-          <w:iCs/>
-          <w:color w:val="FFFFFF" w:themeColor="background1"/>
-          <w:highlight w:val="black"/>
-        </w:rPr>
-        <w:t xml:space="preserve"> </w:t>
-      </w:r>
-      <w:proofErr w:type="spellStart"/>
-      <w:r>
-        <w:rPr>
-          <w:b/>
-          <w:bCs/>
-          <w:i/>
-          <w:iCs/>
-          <w:color w:val="FFFFFF" w:themeColor="background1"/>
-          <w:highlight w:val="black"/>
-        </w:rPr>
-        <w:t>asc</w:t>
-      </w:r>
-      <w:proofErr w:type="spellEnd"/>
-      <w:r>
-        <w:rPr>
-          <w:b/>
-          <w:bCs/>
-          <w:i/>
-          <w:iCs/>
-          <w:color w:val="FFFFFF" w:themeColor="background1"/>
-          <w:highlight w:val="black"/>
-        </w:rPr>
-        <w:t>;</w:t>
+        <w:t>ORDER BY cod_aluno asc;</w:t>
       </w:r>
     </w:p>
     <w:p>
@@ -675,9 +485,8 @@
           <w:color w:val="767171" w:themeColor="background2" w:themeShade="80"/>
           <w:u w:val="single"/>
         </w:rPr>
-        <w:t xml:space="preserve">nascimento e nome da tabela TALUNO </w:t>
-      </w:r>
-      <w:proofErr w:type="gramStart"/>
+        <w:t>nascimento e nome da tabela TALUNO aonde quis que eles fossem diferentes da data 2</w:t>
+      </w:r>
       <w:r>
         <w:rPr>
           <w:b/>
@@ -687,9 +496,8 @@
           <w:color w:val="767171" w:themeColor="background2" w:themeShade="80"/>
           <w:u w:val="single"/>
         </w:rPr>
-        <w:t>aonde</w:t>
-      </w:r>
-      <w:proofErr w:type="gramEnd"/>
+        <w:t>9/08/2002</w:t>
+      </w:r>
       <w:r>
         <w:rPr>
           <w:b/>
@@ -699,7 +507,7 @@
           <w:color w:val="767171" w:themeColor="background2" w:themeShade="80"/>
           <w:u w:val="single"/>
         </w:rPr>
-        <w:t xml:space="preserve"> quis que eles fossem diferentes da data 2</w:t>
+        <w:t xml:space="preserve"> </w:t>
       </w:r>
       <w:r>
         <w:rPr>
@@ -710,9 +518,11 @@
           <w:color w:val="767171" w:themeColor="background2" w:themeShade="80"/>
           <w:u w:val="single"/>
         </w:rPr>
-        <w:t>9/08/2002</w:t>
-      </w:r>
-      <w:r>
+        <w:t>e a ordem através código de aluno usei o (TRUNC) par que não precisa-se colocar a hora também no campo.</w:t>
+      </w:r>
+    </w:p>
+    <w:p>
+      <w:pPr>
         <w:rPr>
           <w:b/>
           <w:bCs/>
@@ -721,9 +531,10 @@
           <w:color w:val="767171" w:themeColor="background2" w:themeShade="80"/>
           <w:u w:val="single"/>
         </w:rPr>
-        <w:t xml:space="preserve"> </w:t>
-      </w:r>
-      <w:r>
+      </w:pPr>
+    </w:p>
+    <w:p>
+      <w:pPr>
         <w:rPr>
           <w:b/>
           <w:bCs/>
@@ -732,31 +543,6 @@
           <w:color w:val="767171" w:themeColor="background2" w:themeShade="80"/>
           <w:u w:val="single"/>
         </w:rPr>
-        <w:t>e a ordem através código de aluno usei o (TRUNC) par que não precisa-se colocar a hora também no campo.</w:t>
-      </w:r>
-    </w:p>
-    <w:p>
-      <w:pPr>
-        <w:rPr>
-          <w:b/>
-          <w:bCs/>
-          <w:i/>
-          <w:iCs/>
-          <w:color w:val="767171" w:themeColor="background2" w:themeShade="80"/>
-          <w:u w:val="single"/>
-        </w:rPr>
-      </w:pPr>
-    </w:p>
-    <w:p>
-      <w:pPr>
-        <w:rPr>
-          <w:b/>
-          <w:bCs/>
-          <w:i/>
-          <w:iCs/>
-          <w:color w:val="767171" w:themeColor="background2" w:themeShade="80"/>
-          <w:u w:val="single"/>
-        </w:rPr>
       </w:pPr>
     </w:p>
     <w:p>
@@ -874,21 +660,7 @@
         <w:rPr>
           <w:highlight w:val="yellow"/>
         </w:rPr>
-        <w:t xml:space="preserve">Obs. do script: Selecionar na tabela </w:t>
-      </w:r>
-      <w:proofErr w:type="gramStart"/>
-      <w:r>
-        <w:rPr>
-          <w:highlight w:val="yellow"/>
-        </w:rPr>
-        <w:t>SENSO  com</w:t>
-      </w:r>
-      <w:proofErr w:type="gramEnd"/>
-      <w:r>
-        <w:rPr>
-          <w:highlight w:val="yellow"/>
-        </w:rPr>
-        <w:t xml:space="preserve"> o COD_UF=’35’  as populações entre 5000 e 10000 no ano de 2014 e ordenar a em ordem decrescente.</w:t>
+        <w:t>Obs. do script: Selecionar na tabela SENSO  com o COD_UF=’35’  as populações entre 5000 e 10000 no ano de 2014 e ordenar a em ordem decrescente.</w:t>
       </w:r>
       <w:r>
         <w:t xml:space="preserve"> </w:t>
@@ -993,9 +765,8 @@
           <w:szCs w:val="20"/>
           <w:highlight w:val="black"/>
         </w:rPr>
-        <w:t>SELECT COD_</w:t>
-      </w:r>
-      <w:proofErr w:type="gramStart"/>
+        <w:t>SELECT COD_UF,ESTADO,COUNT(*) QTD,</w:t>
+      </w:r>
       <w:r>
         <w:rPr>
           <w:i/>
@@ -1005,9 +776,9 @@
           <w:szCs w:val="20"/>
           <w:highlight w:val="black"/>
         </w:rPr>
-        <w:t>UF,ESTADO</w:t>
-      </w:r>
-      <w:proofErr w:type="gramEnd"/>
+        <w:br/>
+        <w:t>SUM(POPULACAO)</w:t>
+      </w:r>
       <w:r>
         <w:rPr>
           <w:i/>
@@ -1017,7 +788,8 @@
           <w:szCs w:val="20"/>
           <w:highlight w:val="black"/>
         </w:rPr>
-        <w:t>,COUNT(*) QTD,</w:t>
+        <w:br/>
+        <w:t>FROM SENSO</w:t>
       </w:r>
       <w:r>
         <w:rPr>
@@ -1029,7 +801,7 @@
           <w:highlight w:val="black"/>
         </w:rPr>
         <w:br/>
-        <w:t>SUM(POPULACAO)</w:t>
+        <w:t>WHERE ANO='2014'</w:t>
       </w:r>
       <w:r>
         <w:rPr>
@@ -1041,30 +813,6 @@
           <w:highlight w:val="black"/>
         </w:rPr>
         <w:br/>
-        <w:t>FROM SENSO</w:t>
-      </w:r>
-      <w:r>
-        <w:rPr>
-          <w:i/>
-          <w:iCs/>
-          <w:color w:val="FFFFFF" w:themeColor="background1"/>
-          <w:sz w:val="20"/>
-          <w:szCs w:val="20"/>
-          <w:highlight w:val="black"/>
-        </w:rPr>
-        <w:br/>
-        <w:t>WHERE ANO='2014'</w:t>
-      </w:r>
-      <w:r>
-        <w:rPr>
-          <w:i/>
-          <w:iCs/>
-          <w:color w:val="FFFFFF" w:themeColor="background1"/>
-          <w:sz w:val="20"/>
-          <w:szCs w:val="20"/>
-          <w:highlight w:val="black"/>
-        </w:rPr>
-        <w:br/>
         <w:t>GROUP BY COD_UF, ESTADO HAVING SUM(POPULACAO)&lt;5000000;</w:t>
       </w:r>
     </w:p>
@@ -1081,23 +829,7 @@
     </w:p>
     <w:p>
       <w:r>
-        <w:t>Por exemplo, imagine que você está unindo as tabelas </w:t>
-      </w:r>
-      <w:proofErr w:type="spellStart"/>
-      <w:r>
-        <w:t>titles</w:t>
-      </w:r>
-      <w:proofErr w:type="spellEnd"/>
-      <w:r>
-        <w:t> e </w:t>
-      </w:r>
-      <w:proofErr w:type="spellStart"/>
-      <w:r>
-        <w:t>publishers</w:t>
-      </w:r>
-      <w:proofErr w:type="spellEnd"/>
-      <w:r>
-        <w:t> para criar uma consulta que mostra o preço médio do livro de um conjunto de editoras. Você quer ver o preço médio de um único conjunto específico de editoras, talvez somente as editoras no estado da Califórnia. Além disso, desejar ver o preço médio apenas se estiver acima de R$ 10,00.</w:t>
+        <w:t>Por exemplo, imagine que você está unindo as tabelas titles e publishers para criar uma consulta que mostra o preço médio do livro de um conjunto de editoras. Você quer ver o preço médio de um único conjunto específico de editoras, talvez somente as editoras no estado da Califórnia. Além disso, desejar ver o preço médio apenas se estiver acima de R$ 10,00.</w:t>
       </w:r>
     </w:p>
     <w:p>
@@ -1187,83 +919,7 @@
           <w:bdr w:val="none" w:sz="0" w:space="0" w:color="auto" w:frame="1"/>
           <w:lang w:eastAsia="pt-BR"/>
         </w:rPr>
-        <w:t xml:space="preserve">SELECT </w:t>
-      </w:r>
-      <w:proofErr w:type="spellStart"/>
-      <w:r>
-        <w:rPr>
-          <w:rFonts w:ascii="Consolas" w:eastAsia="Times New Roman" w:hAnsi="Consolas" w:cs="Courier New"/>
-          <w:i/>
-          <w:iCs/>
-          <w:color w:val="FFFFFF" w:themeColor="background1"/>
-          <w:sz w:val="18"/>
-          <w:szCs w:val="18"/>
-          <w:highlight w:val="black"/>
-          <w:bdr w:val="none" w:sz="0" w:space="0" w:color="auto" w:frame="1"/>
-          <w:lang w:eastAsia="pt-BR"/>
-        </w:rPr>
-        <w:t>titles.pub_id</w:t>
-      </w:r>
-      <w:proofErr w:type="spellEnd"/>
-      <w:r>
-        <w:rPr>
-          <w:rFonts w:ascii="Consolas" w:eastAsia="Times New Roman" w:hAnsi="Consolas" w:cs="Courier New"/>
-          <w:i/>
-          <w:iCs/>
-          <w:color w:val="FFFFFF" w:themeColor="background1"/>
-          <w:sz w:val="18"/>
-          <w:szCs w:val="18"/>
-          <w:highlight w:val="black"/>
-          <w:bdr w:val="none" w:sz="0" w:space="0" w:color="auto" w:frame="1"/>
-          <w:lang w:eastAsia="pt-BR"/>
-        </w:rPr>
-        <w:t xml:space="preserve">, </w:t>
-      </w:r>
-      <w:proofErr w:type="gramStart"/>
-      <w:r>
-        <w:rPr>
-          <w:rFonts w:ascii="Consolas" w:eastAsia="Times New Roman" w:hAnsi="Consolas" w:cs="Courier New"/>
-          <w:i/>
-          <w:iCs/>
-          <w:color w:val="FFFFFF" w:themeColor="background1"/>
-          <w:sz w:val="18"/>
-          <w:szCs w:val="18"/>
-          <w:highlight w:val="black"/>
-          <w:bdr w:val="none" w:sz="0" w:space="0" w:color="auto" w:frame="1"/>
-          <w:lang w:eastAsia="pt-BR"/>
-        </w:rPr>
-        <w:t>AVG(</w:t>
-      </w:r>
-      <w:proofErr w:type="spellStart"/>
-      <w:proofErr w:type="gramEnd"/>
-      <w:r>
-        <w:rPr>
-          <w:rFonts w:ascii="Consolas" w:eastAsia="Times New Roman" w:hAnsi="Consolas" w:cs="Courier New"/>
-          <w:i/>
-          <w:iCs/>
-          <w:color w:val="FFFFFF" w:themeColor="background1"/>
-          <w:sz w:val="18"/>
-          <w:szCs w:val="18"/>
-          <w:highlight w:val="black"/>
-          <w:bdr w:val="none" w:sz="0" w:space="0" w:color="auto" w:frame="1"/>
-          <w:lang w:eastAsia="pt-BR"/>
-        </w:rPr>
-        <w:t>titles.price</w:t>
-      </w:r>
-      <w:proofErr w:type="spellEnd"/>
-      <w:r>
-        <w:rPr>
-          <w:rFonts w:ascii="Consolas" w:eastAsia="Times New Roman" w:hAnsi="Consolas" w:cs="Courier New"/>
-          <w:i/>
-          <w:iCs/>
-          <w:color w:val="FFFFFF" w:themeColor="background1"/>
-          <w:sz w:val="18"/>
-          <w:szCs w:val="18"/>
-          <w:highlight w:val="black"/>
-          <w:bdr w:val="none" w:sz="0" w:space="0" w:color="auto" w:frame="1"/>
-          <w:lang w:eastAsia="pt-BR"/>
-        </w:rPr>
-        <w:t>)</w:t>
+        <w:t>SELECT titles.pub_id, AVG(titles.price)</w:t>
       </w:r>
     </w:p>
     <w:p>
@@ -1337,54 +993,8 @@
           <w:bdr w:val="none" w:sz="0" w:space="0" w:color="auto" w:frame="1"/>
           <w:lang w:eastAsia="pt-BR"/>
         </w:rPr>
-        <w:t xml:space="preserve">FROM </w:t>
-      </w:r>
-      <w:proofErr w:type="spellStart"/>
-      <w:r>
-        <w:rPr>
-          <w:rFonts w:ascii="Consolas" w:eastAsia="Times New Roman" w:hAnsi="Consolas" w:cs="Courier New"/>
-          <w:i/>
-          <w:iCs/>
-          <w:color w:val="FFFFFF" w:themeColor="background1"/>
-          <w:sz w:val="18"/>
-          <w:szCs w:val="18"/>
-          <w:highlight w:val="black"/>
-          <w:bdr w:val="none" w:sz="0" w:space="0" w:color="auto" w:frame="1"/>
-          <w:lang w:eastAsia="pt-BR"/>
-        </w:rPr>
-        <w:t>titles</w:t>
-      </w:r>
-      <w:proofErr w:type="spellEnd"/>
-      <w:r>
-        <w:rPr>
-          <w:rFonts w:ascii="Consolas" w:eastAsia="Times New Roman" w:hAnsi="Consolas" w:cs="Courier New"/>
-          <w:i/>
-          <w:iCs/>
-          <w:color w:val="FFFFFF" w:themeColor="background1"/>
-          <w:sz w:val="18"/>
-          <w:szCs w:val="18"/>
-          <w:highlight w:val="black"/>
-          <w:bdr w:val="none" w:sz="0" w:space="0" w:color="auto" w:frame="1"/>
-          <w:lang w:eastAsia="pt-BR"/>
-        </w:rPr>
-        <w:t xml:space="preserve"> INNER JOIN </w:t>
-      </w:r>
-      <w:proofErr w:type="spellStart"/>
-      <w:r>
-        <w:rPr>
-          <w:rFonts w:ascii="Consolas" w:eastAsia="Times New Roman" w:hAnsi="Consolas" w:cs="Courier New"/>
-          <w:i/>
-          <w:iCs/>
-          <w:color w:val="FFFFFF" w:themeColor="background1"/>
-          <w:sz w:val="18"/>
-          <w:szCs w:val="18"/>
-          <w:highlight w:val="black"/>
-          <w:bdr w:val="none" w:sz="0" w:space="0" w:color="auto" w:frame="1"/>
-          <w:lang w:eastAsia="pt-BR"/>
-        </w:rPr>
-        <w:t>publishers</w:t>
-      </w:r>
-      <w:proofErr w:type="spellEnd"/>
+        <w:t>FROM titles INNER JOIN publishers</w:t>
+      </w:r>
     </w:p>
     <w:p>
       <w:pPr>
@@ -1457,54 +1067,8 @@
           <w:bdr w:val="none" w:sz="0" w:space="0" w:color="auto" w:frame="1"/>
           <w:lang w:eastAsia="pt-BR"/>
         </w:rPr>
-        <w:t xml:space="preserve">ON </w:t>
-      </w:r>
-      <w:proofErr w:type="spellStart"/>
-      <w:r>
-        <w:rPr>
-          <w:rFonts w:ascii="Consolas" w:eastAsia="Times New Roman" w:hAnsi="Consolas" w:cs="Courier New"/>
-          <w:i/>
-          <w:iCs/>
-          <w:color w:val="FFFFFF" w:themeColor="background1"/>
-          <w:sz w:val="18"/>
-          <w:szCs w:val="18"/>
-          <w:highlight w:val="black"/>
-          <w:bdr w:val="none" w:sz="0" w:space="0" w:color="auto" w:frame="1"/>
-          <w:lang w:eastAsia="pt-BR"/>
-        </w:rPr>
-        <w:t>titles.pub_id</w:t>
-      </w:r>
-      <w:proofErr w:type="spellEnd"/>
-      <w:r>
-        <w:rPr>
-          <w:rFonts w:ascii="Consolas" w:eastAsia="Times New Roman" w:hAnsi="Consolas" w:cs="Courier New"/>
-          <w:i/>
-          <w:iCs/>
-          <w:color w:val="FFFFFF" w:themeColor="background1"/>
-          <w:sz w:val="18"/>
-          <w:szCs w:val="18"/>
-          <w:highlight w:val="black"/>
-          <w:bdr w:val="none" w:sz="0" w:space="0" w:color="auto" w:frame="1"/>
-          <w:lang w:eastAsia="pt-BR"/>
-        </w:rPr>
-        <w:t xml:space="preserve"> = </w:t>
-      </w:r>
-      <w:proofErr w:type="spellStart"/>
-      <w:r>
-        <w:rPr>
-          <w:rFonts w:ascii="Consolas" w:eastAsia="Times New Roman" w:hAnsi="Consolas" w:cs="Courier New"/>
-          <w:i/>
-          <w:iCs/>
-          <w:color w:val="FFFFFF" w:themeColor="background1"/>
-          <w:sz w:val="18"/>
-          <w:szCs w:val="18"/>
-          <w:highlight w:val="black"/>
-          <w:bdr w:val="none" w:sz="0" w:space="0" w:color="auto" w:frame="1"/>
-          <w:lang w:eastAsia="pt-BR"/>
-        </w:rPr>
-        <w:t>publishers.pub_id</w:t>
-      </w:r>
-      <w:proofErr w:type="spellEnd"/>
+        <w:t>ON titles.pub_id = publishers.pub_id</w:t>
+      </w:r>
     </w:p>
     <w:p>
       <w:pPr>
@@ -1577,39 +1141,7 @@
           <w:bdr w:val="none" w:sz="0" w:space="0" w:color="auto" w:frame="1"/>
           <w:lang w:eastAsia="pt-BR"/>
         </w:rPr>
-        <w:t xml:space="preserve">WHERE </w:t>
-      </w:r>
-      <w:proofErr w:type="spellStart"/>
-      <w:proofErr w:type="gramStart"/>
-      <w:r>
-        <w:rPr>
-          <w:rFonts w:ascii="Consolas" w:eastAsia="Times New Roman" w:hAnsi="Consolas" w:cs="Courier New"/>
-          <w:i/>
-          <w:iCs/>
-          <w:color w:val="FFFFFF" w:themeColor="background1"/>
-          <w:sz w:val="18"/>
-          <w:szCs w:val="18"/>
-          <w:highlight w:val="black"/>
-          <w:bdr w:val="none" w:sz="0" w:space="0" w:color="auto" w:frame="1"/>
-          <w:lang w:eastAsia="pt-BR"/>
-        </w:rPr>
-        <w:t>publishers.state</w:t>
-      </w:r>
-      <w:proofErr w:type="spellEnd"/>
-      <w:proofErr w:type="gramEnd"/>
-      <w:r>
-        <w:rPr>
-          <w:rFonts w:ascii="Consolas" w:eastAsia="Times New Roman" w:hAnsi="Consolas" w:cs="Courier New"/>
-          <w:i/>
-          <w:iCs/>
-          <w:color w:val="FFFFFF" w:themeColor="background1"/>
-          <w:sz w:val="18"/>
-          <w:szCs w:val="18"/>
-          <w:highlight w:val="black"/>
-          <w:bdr w:val="none" w:sz="0" w:space="0" w:color="auto" w:frame="1"/>
-          <w:lang w:eastAsia="pt-BR"/>
-        </w:rPr>
-        <w:t xml:space="preserve"> = 'CA'</w:t>
+        <w:t>WHERE publishers.state = 'CA'</w:t>
       </w:r>
     </w:p>
     <w:p>
@@ -1658,9 +1190,8 @@
           <w:bdr w:val="none" w:sz="0" w:space="0" w:color="auto" w:frame="1"/>
           <w:lang w:eastAsia="pt-BR"/>
         </w:rPr>
-        <w:t xml:space="preserve">GROUP BY </w:t>
-      </w:r>
-      <w:proofErr w:type="spellStart"/>
+        <w:t xml:space="preserve">GROUP BY titles.pub_id  </w:t>
+      </w:r>
       <w:r>
         <w:rPr>
           <w:rFonts w:ascii="Consolas" w:eastAsia="Times New Roman" w:hAnsi="Consolas" w:cs="Courier New"/>
@@ -1673,83 +1204,8 @@
           <w:bdr w:val="none" w:sz="0" w:space="0" w:color="auto" w:frame="1"/>
           <w:lang w:eastAsia="pt-BR"/>
         </w:rPr>
-        <w:t>titles.pub_id</w:t>
-      </w:r>
-      <w:proofErr w:type="spellEnd"/>
-      <w:r>
-        <w:rPr>
-          <w:rFonts w:ascii="Consolas" w:eastAsia="Times New Roman" w:hAnsi="Consolas" w:cs="Courier New"/>
-          <w:i/>
-          <w:iCs/>
-          <w:color w:val="FFFFFF" w:themeColor="background1"/>
-          <w:sz w:val="18"/>
-          <w:szCs w:val="18"/>
-          <w:highlight w:val="black"/>
-          <w:bdr w:val="none" w:sz="0" w:space="0" w:color="auto" w:frame="1"/>
-          <w:lang w:eastAsia="pt-BR"/>
-        </w:rPr>
-        <w:t xml:space="preserve">  </w:t>
-      </w:r>
-      <w:r>
-        <w:rPr>
-          <w:rFonts w:ascii="Consolas" w:eastAsia="Times New Roman" w:hAnsi="Consolas" w:cs="Courier New"/>
-          <w:i/>
-          <w:iCs/>
-          <w:color w:val="FFFFFF" w:themeColor="background1"/>
-          <w:sz w:val="18"/>
-          <w:szCs w:val="18"/>
-          <w:highlight w:val="black"/>
-          <w:bdr w:val="none" w:sz="0" w:space="0" w:color="auto" w:frame="1"/>
-          <w:lang w:eastAsia="pt-BR"/>
-        </w:rPr>
         <w:br/>
-        <w:t xml:space="preserve">HAVING </w:t>
-      </w:r>
-      <w:proofErr w:type="gramStart"/>
-      <w:r>
-        <w:rPr>
-          <w:rFonts w:ascii="Consolas" w:eastAsia="Times New Roman" w:hAnsi="Consolas" w:cs="Courier New"/>
-          <w:i/>
-          <w:iCs/>
-          <w:color w:val="FFFFFF" w:themeColor="background1"/>
-          <w:sz w:val="18"/>
-          <w:szCs w:val="18"/>
-          <w:highlight w:val="black"/>
-          <w:bdr w:val="none" w:sz="0" w:space="0" w:color="auto" w:frame="1"/>
-          <w:lang w:eastAsia="pt-BR"/>
-        </w:rPr>
-        <w:t>AVG(</w:t>
-      </w:r>
-      <w:proofErr w:type="spellStart"/>
-      <w:proofErr w:type="gramEnd"/>
-      <w:r>
-        <w:rPr>
-          <w:rFonts w:ascii="Consolas" w:eastAsia="Times New Roman" w:hAnsi="Consolas" w:cs="Courier New"/>
-          <w:i/>
-          <w:iCs/>
-          <w:color w:val="FFFFFF" w:themeColor="background1"/>
-          <w:sz w:val="18"/>
-          <w:szCs w:val="18"/>
-          <w:highlight w:val="black"/>
-          <w:bdr w:val="none" w:sz="0" w:space="0" w:color="auto" w:frame="1"/>
-          <w:lang w:eastAsia="pt-BR"/>
-        </w:rPr>
-        <w:t>price</w:t>
-      </w:r>
-      <w:proofErr w:type="spellEnd"/>
-      <w:r>
-        <w:rPr>
-          <w:rFonts w:ascii="Consolas" w:eastAsia="Times New Roman" w:hAnsi="Consolas" w:cs="Courier New"/>
-          <w:i/>
-          <w:iCs/>
-          <w:color w:val="FFFFFF" w:themeColor="background1"/>
-          <w:sz w:val="18"/>
-          <w:szCs w:val="18"/>
-          <w:highlight w:val="black"/>
-          <w:bdr w:val="none" w:sz="0" w:space="0" w:color="auto" w:frame="1"/>
-          <w:lang w:eastAsia="pt-BR"/>
-        </w:rPr>
-        <w:t>) &gt; 10</w:t>
+        <w:t>HAVING AVG(price) &gt; 10</w:t>
       </w:r>
       <w:r>
         <w:rPr>
@@ -1857,7 +1313,7 @@
       </w:tblPr>
       <w:tblGrid>
         <w:gridCol w:w="4248"/>
-        <w:gridCol w:w="4246"/>
+        <w:gridCol w:w="4247"/>
       </w:tblGrid>
       <w:tr>
         <w:trPr>
@@ -2031,23 +1487,7 @@
                 <w:sz w:val="20"/>
                 <w:szCs w:val="20"/>
               </w:rPr>
-              <w:t xml:space="preserve">Concatena a primeira </w:t>
-            </w:r>
-            <w:proofErr w:type="spellStart"/>
-            <w:r>
-              <w:rPr>
-                <w:sz w:val="20"/>
-                <w:szCs w:val="20"/>
-              </w:rPr>
-              <w:t>string</w:t>
-            </w:r>
-            <w:proofErr w:type="spellEnd"/>
-            <w:r>
-              <w:rPr>
-                <w:sz w:val="20"/>
-                <w:szCs w:val="20"/>
-              </w:rPr>
-              <w:t xml:space="preserve"> de caracteres com a segunda.</w:t>
+              <w:t>Concatena a primeira string de caracteres com a segunda.</w:t>
             </w:r>
             <w:r>
               <w:rPr>
@@ -2068,23 +1508,7 @@
                 <w:sz w:val="20"/>
                 <w:szCs w:val="20"/>
               </w:rPr>
-              <w:t xml:space="preserve">ao operador de </w:t>
-            </w:r>
-            <w:proofErr w:type="gramStart"/>
-            <w:r>
-              <w:rPr>
-                <w:sz w:val="20"/>
-                <w:szCs w:val="20"/>
-              </w:rPr>
-              <w:t>concatenação(</w:t>
-            </w:r>
-            <w:proofErr w:type="gramEnd"/>
-            <w:r>
-              <w:rPr>
-                <w:sz w:val="20"/>
-                <w:szCs w:val="20"/>
-              </w:rPr>
-              <w:t>||).</w:t>
+              <w:t>ao operador de concatenação(||).</w:t>
             </w:r>
           </w:p>
         </w:tc>
@@ -2161,23 +1585,7 @@
                 <w:sz w:val="20"/>
                 <w:szCs w:val="20"/>
               </w:rPr>
-              <w:t xml:space="preserve">Converte </w:t>
-            </w:r>
-            <w:proofErr w:type="spellStart"/>
-            <w:r>
-              <w:rPr>
-                <w:sz w:val="20"/>
-                <w:szCs w:val="20"/>
-              </w:rPr>
-              <w:t>strings</w:t>
-            </w:r>
-            <w:proofErr w:type="spellEnd"/>
-            <w:r>
-              <w:rPr>
-                <w:sz w:val="20"/>
-                <w:szCs w:val="20"/>
-              </w:rPr>
-              <w:t xml:space="preserve"> de caracteres deixando a primeira letra de cada palavra </w:t>
+              <w:t xml:space="preserve">Converte strings de caracteres deixando a primeira letra de cada palavra </w:t>
             </w:r>
             <w:r>
               <w:rPr>
@@ -2232,18 +1640,8 @@
                 <w:u w:val="single"/>
               </w:rPr>
               <w:br/>
-              <w:t>(COLUMN\</w:t>
-            </w:r>
-            <w:proofErr w:type="gramStart"/>
-            <w:r>
-              <w:rPr>
-                <w:sz w:val="20"/>
-                <w:szCs w:val="20"/>
-                <w:u w:val="single"/>
-              </w:rPr>
-              <w:t>Expression,m</w:t>
-            </w:r>
-            <w:proofErr w:type="gramEnd"/>
+              <w:t>(COLUMN\Expression,m</w:t>
+            </w:r>
             <w:r>
               <w:rPr>
                 <w:sz w:val="20"/>
@@ -2272,23 +1670,7 @@
                 <w:sz w:val="20"/>
                 <w:szCs w:val="20"/>
               </w:rPr>
-              <w:t xml:space="preserve">Retorna a posição numérica do caractere dentro da </w:t>
-            </w:r>
-            <w:proofErr w:type="spellStart"/>
-            <w:r>
-              <w:rPr>
-                <w:sz w:val="20"/>
-                <w:szCs w:val="20"/>
-              </w:rPr>
-              <w:t>string</w:t>
-            </w:r>
-            <w:proofErr w:type="spellEnd"/>
-            <w:r>
-              <w:rPr>
-                <w:sz w:val="20"/>
-                <w:szCs w:val="20"/>
-              </w:rPr>
-              <w:t>.</w:t>
+              <w:t>Retorna a posição numérica do caractere dentro da string.</w:t>
             </w:r>
           </w:p>
         </w:tc>
@@ -2367,35 +1749,8 @@
                 <w:sz w:val="20"/>
                 <w:szCs w:val="20"/>
               </w:rPr>
-              <w:t xml:space="preserve">Retorna o </w:t>
-            </w:r>
-            <w:proofErr w:type="spellStart"/>
-            <w:proofErr w:type="gramStart"/>
-            <w:r>
-              <w:rPr>
-                <w:sz w:val="20"/>
-                <w:szCs w:val="20"/>
-              </w:rPr>
-              <w:t>numero</w:t>
-            </w:r>
-            <w:proofErr w:type="spellEnd"/>
-            <w:proofErr w:type="gramEnd"/>
-            <w:r>
-              <w:rPr>
-                <w:sz w:val="20"/>
-                <w:szCs w:val="20"/>
-              </w:rPr>
-              <w:t xml:space="preserve"> de caracteres da </w:t>
-            </w:r>
-            <w:proofErr w:type="spellStart"/>
-            <w:r>
-              <w:rPr>
-                <w:sz w:val="20"/>
-                <w:szCs w:val="20"/>
-              </w:rPr>
-              <w:t>string</w:t>
-            </w:r>
-            <w:proofErr w:type="spellEnd"/>
+              <w:t>Retorna o numero de caracteres da string</w:t>
+            </w:r>
             <w:r>
               <w:rPr>
                 <w:sz w:val="20"/>
@@ -2461,23 +1816,7 @@
                 <w:sz w:val="20"/>
                 <w:szCs w:val="20"/>
               </w:rPr>
-              <w:t xml:space="preserve">Converte </w:t>
-            </w:r>
-            <w:proofErr w:type="spellStart"/>
-            <w:r>
-              <w:rPr>
-                <w:sz w:val="20"/>
-                <w:szCs w:val="20"/>
-              </w:rPr>
-              <w:t>strings</w:t>
-            </w:r>
-            <w:proofErr w:type="spellEnd"/>
-            <w:r>
-              <w:rPr>
-                <w:sz w:val="20"/>
-                <w:szCs w:val="20"/>
-              </w:rPr>
-              <w:t xml:space="preserve"> de caracteres para minúsculas.</w:t>
+              <w:t>Converte strings de caracteres para minúsculas.</w:t>
             </w:r>
           </w:p>
         </w:tc>
@@ -2500,23 +1839,13 @@
                 <w:u w:val="single"/>
               </w:rPr>
             </w:pPr>
-            <w:proofErr w:type="gramStart"/>
             <w:r>
               <w:rPr>
                 <w:sz w:val="20"/>
                 <w:szCs w:val="20"/>
                 <w:u w:val="single"/>
               </w:rPr>
-              <w:t>lpad(</w:t>
-            </w:r>
-            <w:proofErr w:type="gramEnd"/>
-            <w:r>
-              <w:rPr>
-                <w:sz w:val="20"/>
-                <w:szCs w:val="20"/>
-                <w:u w:val="single"/>
-              </w:rPr>
-              <w:t>column\expression,n, ‘</w:t>
+              <w:t>lpad(column\expression,n, ‘</w:t>
             </w:r>
             <w:r>
               <w:rPr>
@@ -2546,23 +1875,7 @@
                 <w:sz w:val="20"/>
                 <w:szCs w:val="20"/>
               </w:rPr>
-              <w:t xml:space="preserve">Retorna uma </w:t>
-            </w:r>
-            <w:proofErr w:type="spellStart"/>
-            <w:r>
-              <w:rPr>
-                <w:sz w:val="20"/>
-                <w:szCs w:val="20"/>
-              </w:rPr>
-              <w:t>string</w:t>
-            </w:r>
-            <w:proofErr w:type="spellEnd"/>
-            <w:r>
-              <w:rPr>
-                <w:sz w:val="20"/>
-                <w:szCs w:val="20"/>
-              </w:rPr>
-              <w:t xml:space="preserve"> com tamanho total de n alinhada à direita.</w:t>
+              <w:t>Retorna uma string com tamanho total de n alinhada à direita.</w:t>
             </w:r>
           </w:p>
         </w:tc>
@@ -2604,25 +1917,7 @@
                 <w:u w:val="single"/>
               </w:rPr>
               <w:br/>
-              <w:t>(</w:t>
-            </w:r>
-            <w:proofErr w:type="gramStart"/>
-            <w:r>
-              <w:rPr>
-                <w:sz w:val="20"/>
-                <w:szCs w:val="20"/>
-                <w:u w:val="single"/>
-              </w:rPr>
-              <w:t>x,search</w:t>
-            </w:r>
-            <w:proofErr w:type="gramEnd"/>
-            <w:r>
-              <w:rPr>
-                <w:sz w:val="20"/>
-                <w:szCs w:val="20"/>
-                <w:u w:val="single"/>
-              </w:rPr>
-              <w:t>_string,replace_string)</w:t>
+              <w:t>(x,search_string,replace_string)</w:t>
             </w:r>
           </w:p>
           <w:p>
@@ -2653,55 +1948,7 @@
                 <w:sz w:val="20"/>
                 <w:szCs w:val="20"/>
               </w:rPr>
-              <w:t xml:space="preserve">Procura a </w:t>
-            </w:r>
-            <w:proofErr w:type="spellStart"/>
-            <w:r>
-              <w:rPr>
-                <w:sz w:val="20"/>
-                <w:szCs w:val="20"/>
-              </w:rPr>
-              <w:t>string</w:t>
-            </w:r>
-            <w:proofErr w:type="spellEnd"/>
-            <w:r>
-              <w:rPr>
-                <w:sz w:val="20"/>
-                <w:szCs w:val="20"/>
-              </w:rPr>
-              <w:t xml:space="preserve"> </w:t>
-            </w:r>
-            <w:proofErr w:type="spellStart"/>
-            <w:r>
-              <w:rPr>
-                <w:sz w:val="20"/>
-                <w:szCs w:val="20"/>
-              </w:rPr>
-              <w:t>Search_string</w:t>
-            </w:r>
-            <w:proofErr w:type="spellEnd"/>
-            <w:r>
-              <w:rPr>
-                <w:sz w:val="20"/>
-                <w:szCs w:val="20"/>
-              </w:rPr>
-              <w:t xml:space="preserve"> em x e substitui por </w:t>
-            </w:r>
-            <w:proofErr w:type="spellStart"/>
-            <w:r>
-              <w:rPr>
-                <w:sz w:val="20"/>
-                <w:szCs w:val="20"/>
-              </w:rPr>
-              <w:t>replace_string</w:t>
-            </w:r>
-            <w:proofErr w:type="spellEnd"/>
-            <w:r>
-              <w:rPr>
-                <w:sz w:val="20"/>
-                <w:szCs w:val="20"/>
-              </w:rPr>
-              <w:t>.</w:t>
+              <w:t>Procura a string Search_string em x e substitui por replace_string.</w:t>
             </w:r>
           </w:p>
         </w:tc>
@@ -2773,25 +2020,7 @@
                 <w:szCs w:val="20"/>
                 <w:u w:val="single"/>
               </w:rPr>
-              <w:t>(column\</w:t>
-            </w:r>
-            <w:proofErr w:type="gramStart"/>
-            <w:r>
-              <w:rPr>
-                <w:sz w:val="20"/>
-                <w:szCs w:val="20"/>
-                <w:u w:val="single"/>
-              </w:rPr>
-              <w:t>expression,n</w:t>
-            </w:r>
-            <w:proofErr w:type="gramEnd"/>
-            <w:r>
-              <w:rPr>
-                <w:sz w:val="20"/>
-                <w:szCs w:val="20"/>
-                <w:u w:val="single"/>
-              </w:rPr>
-              <w:t>,’string’)</w:t>
+              <w:t>(column\expression,n,’string’)</w:t>
             </w:r>
             <w:r>
               <w:rPr>
@@ -2830,23 +2059,7 @@
                 <w:sz w:val="20"/>
                 <w:szCs w:val="20"/>
               </w:rPr>
-              <w:t xml:space="preserve">Retorna uma </w:t>
-            </w:r>
-            <w:proofErr w:type="spellStart"/>
-            <w:r>
-              <w:rPr>
-                <w:sz w:val="20"/>
-                <w:szCs w:val="20"/>
-              </w:rPr>
-              <w:t>string</w:t>
-            </w:r>
-            <w:proofErr w:type="spellEnd"/>
-            <w:r>
-              <w:rPr>
-                <w:sz w:val="20"/>
-                <w:szCs w:val="20"/>
-              </w:rPr>
-              <w:t xml:space="preserve"> </w:t>
+              <w:t xml:space="preserve">Retorna uma string </w:t>
             </w:r>
             <w:r>
               <w:rPr>
@@ -2926,23 +2139,13 @@
                 <w:u w:val="single"/>
               </w:rPr>
             </w:pPr>
-            <w:proofErr w:type="gramStart"/>
             <w:r>
               <w:rPr>
                 <w:sz w:val="20"/>
                 <w:szCs w:val="20"/>
                 <w:u w:val="single"/>
               </w:rPr>
-              <w:t>( column</w:t>
-            </w:r>
-            <w:proofErr w:type="gramEnd"/>
-            <w:r>
-              <w:rPr>
-                <w:sz w:val="20"/>
-                <w:szCs w:val="20"/>
-                <w:u w:val="single"/>
-              </w:rPr>
-              <w:t>\ex</w:t>
+              <w:t>( column\ex</w:t>
             </w:r>
             <w:r>
               <w:rPr>
@@ -3009,23 +2212,7 @@
                 <w:sz w:val="20"/>
                 <w:szCs w:val="20"/>
               </w:rPr>
-              <w:t xml:space="preserve">Retorna os caracteres especificados a partir da </w:t>
-            </w:r>
-            <w:proofErr w:type="spellStart"/>
-            <w:r>
-              <w:rPr>
-                <w:sz w:val="20"/>
-                <w:szCs w:val="20"/>
-              </w:rPr>
-              <w:t>string</w:t>
-            </w:r>
-            <w:proofErr w:type="spellEnd"/>
-            <w:r>
-              <w:rPr>
-                <w:sz w:val="20"/>
-                <w:szCs w:val="20"/>
-              </w:rPr>
-              <w:t xml:space="preserve"> de caracteres, começando na posição m</w:t>
+              <w:t>Retorna os caracteres especificados a partir da string de caracteres, começando na posição m</w:t>
             </w:r>
             <w:r>
               <w:rPr>
@@ -3046,85 +2233,28 @@
                 <w:sz w:val="20"/>
                 <w:szCs w:val="20"/>
               </w:rPr>
-              <w:t xml:space="preserve">. Se m for </w:t>
-            </w:r>
-            <w:proofErr w:type="gramStart"/>
-            <w:r>
-              <w:rPr>
-                <w:sz w:val="20"/>
-                <w:szCs w:val="20"/>
-              </w:rPr>
-              <w:t xml:space="preserve">negativo </w:t>
-            </w:r>
-            <w:r>
-              <w:rPr>
-                <w:sz w:val="20"/>
-                <w:szCs w:val="20"/>
-              </w:rPr>
-              <w:t>,a</w:t>
-            </w:r>
-            <w:proofErr w:type="gramEnd"/>
-            <w:r>
-              <w:rPr>
-                <w:sz w:val="20"/>
-                <w:szCs w:val="20"/>
-              </w:rPr>
-              <w:t xml:space="preserve"> contagem inicia a partir do final da </w:t>
-            </w:r>
-            <w:proofErr w:type="spellStart"/>
-            <w:r>
-              <w:rPr>
-                <w:sz w:val="20"/>
-                <w:szCs w:val="20"/>
-              </w:rPr>
-              <w:t>string</w:t>
-            </w:r>
-            <w:proofErr w:type="spellEnd"/>
-            <w:r>
-              <w:rPr>
-                <w:sz w:val="20"/>
-                <w:szCs w:val="20"/>
-              </w:rPr>
-              <w:t xml:space="preserve">. Se </w:t>
-            </w:r>
-            <w:proofErr w:type="gramStart"/>
-            <w:r>
-              <w:rPr>
-                <w:sz w:val="20"/>
-                <w:szCs w:val="20"/>
-              </w:rPr>
-              <w:t>n</w:t>
-            </w:r>
-            <w:proofErr w:type="gramEnd"/>
-            <w:r>
-              <w:rPr>
-                <w:sz w:val="20"/>
-                <w:szCs w:val="20"/>
-              </w:rPr>
-              <w:t xml:space="preserve"> for omitido são retornados </w:t>
-            </w:r>
-            <w:r>
-              <w:rPr>
-                <w:sz w:val="20"/>
-                <w:szCs w:val="20"/>
-              </w:rPr>
-              <w:t xml:space="preserve">todos os caracteres até o final da </w:t>
-            </w:r>
-            <w:proofErr w:type="spellStart"/>
-            <w:r>
-              <w:rPr>
-                <w:sz w:val="20"/>
-                <w:szCs w:val="20"/>
-              </w:rPr>
-              <w:t>string</w:t>
-            </w:r>
-            <w:proofErr w:type="spellEnd"/>
-            <w:r>
-              <w:rPr>
-                <w:sz w:val="20"/>
-                <w:szCs w:val="20"/>
-              </w:rPr>
-              <w:t>.</w:t>
+              <w:t xml:space="preserve">. Se m for negativo </w:t>
+            </w:r>
+            <w:r>
+              <w:rPr>
+                <w:sz w:val="20"/>
+                <w:szCs w:val="20"/>
+              </w:rPr>
+              <w:t>,a contagem inicia a partir do final da string</w:t>
+            </w:r>
+            <w:r>
+              <w:rPr>
+                <w:sz w:val="20"/>
+                <w:szCs w:val="20"/>
+              </w:rPr>
+              <w:t xml:space="preserve">. Se n for omitido são retornados </w:t>
+            </w:r>
+            <w:r>
+              <w:rPr>
+                <w:sz w:val="20"/>
+                <w:szCs w:val="20"/>
+              </w:rPr>
+              <w:t>todos os caracteres até o final da string.</w:t>
             </w:r>
           </w:p>
         </w:tc>
@@ -3175,23 +2305,7 @@
                 <w:sz w:val="20"/>
                 <w:szCs w:val="20"/>
               </w:rPr>
-              <w:t xml:space="preserve">Converte </w:t>
-            </w:r>
-            <w:proofErr w:type="spellStart"/>
-            <w:r>
-              <w:rPr>
-                <w:sz w:val="20"/>
-                <w:szCs w:val="20"/>
-              </w:rPr>
-              <w:t>strings</w:t>
-            </w:r>
-            <w:proofErr w:type="spellEnd"/>
-            <w:r>
-              <w:rPr>
-                <w:sz w:val="20"/>
-                <w:szCs w:val="20"/>
-              </w:rPr>
-              <w:t xml:space="preserve"> de car</w:t>
+              <w:t>Converte strings de car</w:t>
             </w:r>
             <w:r>
               <w:rPr>
@@ -3212,23 +2326,7 @@
     </w:p>
     <w:p>
       <w:r>
-        <w:t xml:space="preserve">SELECT </w:t>
-      </w:r>
-      <w:proofErr w:type="spellStart"/>
-      <w:r>
-        <w:t>Concat</w:t>
-      </w:r>
-      <w:proofErr w:type="spellEnd"/>
-      <w:r>
-        <w:t xml:space="preserve"> (COD_</w:t>
-      </w:r>
-      <w:proofErr w:type="gramStart"/>
-      <w:r>
-        <w:t>ALUNO,NOME</w:t>
-      </w:r>
-      <w:proofErr w:type="gramEnd"/>
-      <w:r>
-        <w:t>) FROM TALUNO;</w:t>
+        <w:t>SELECT Concat (COD_ALUNO,NOME) FROM TALUNO;</w:t>
       </w:r>
       <w:r>
         <w:t xml:space="preserve"> </w:t>
@@ -3239,33 +2337,35 @@
         </w:rPr>
         <w:t xml:space="preserve">--- concatena </w:t>
       </w:r>
-      <w:proofErr w:type="spellStart"/>
       <w:r>
         <w:rPr>
           <w:color w:val="BFBFBF" w:themeColor="background1" w:themeShade="BF"/>
         </w:rPr>
-        <w:t>strings</w:t>
-      </w:r>
-      <w:proofErr w:type="spellEnd"/>
+        <w:t xml:space="preserve">strings --- </w:t>
+      </w:r>
+      <w:r>
+        <w:br/>
+      </w:r>
+      <w:r>
+        <w:t>SELECT InitCap (NOME) FROM TALUNO;</w:t>
+      </w:r>
+      <w:r>
+        <w:t xml:space="preserve"> </w:t>
+      </w:r>
       <w:r>
         <w:rPr>
           <w:color w:val="BFBFBF" w:themeColor="background1" w:themeShade="BF"/>
         </w:rPr>
-        <w:t xml:space="preserve"> --- </w:t>
+        <w:t xml:space="preserve">---- Primeiro caractere de cada string fica maiúsculo --- </w:t>
       </w:r>
       <w:r>
         <w:br/>
       </w:r>
       <w:r>
-        <w:t xml:space="preserve">SELECT </w:t>
-      </w:r>
-      <w:proofErr w:type="spellStart"/>
-      <w:r>
-        <w:t>InitCap</w:t>
-      </w:r>
-      <w:proofErr w:type="spellEnd"/>
-      <w:r>
-        <w:t xml:space="preserve"> (NOME) FROM TALUNO;</w:t>
+        <w:t>SELECT InStr (NOME,'R')FROM TALUNO;</w:t>
+      </w:r>
+      <w:r>
+        <w:t xml:space="preserve"> -</w:t>
       </w:r>
       <w:r>
         <w:t xml:space="preserve"> </w:t>
@@ -3274,38 +2374,31 @@
         <w:rPr>
           <w:color w:val="BFBFBF" w:themeColor="background1" w:themeShade="BF"/>
         </w:rPr>
-        <w:t xml:space="preserve">---- Primeiro caractere de cada </w:t>
-      </w:r>
-      <w:proofErr w:type="spellStart"/>
+        <w:t>diz em qual posição o caractere est</w:t>
+      </w:r>
       <w:r>
         <w:rPr>
           <w:color w:val="BFBFBF" w:themeColor="background1" w:themeShade="BF"/>
         </w:rPr>
-        <w:t>string</w:t>
-      </w:r>
-      <w:proofErr w:type="spellEnd"/>
+        <w:t>á</w:t>
+      </w:r>
       <w:r>
         <w:rPr>
           <w:color w:val="BFBFBF" w:themeColor="background1" w:themeShade="BF"/>
         </w:rPr>
-        <w:t xml:space="preserve"> fica maiúsculo --- </w:t>
+        <w:t>---</w:t>
       </w:r>
       <w:r>
         <w:br/>
       </w:r>
       <w:r>
-        <w:t xml:space="preserve">SELECT </w:t>
-      </w:r>
-      <w:proofErr w:type="spellStart"/>
-      <w:r>
-        <w:t>InStr</w:t>
-      </w:r>
-      <w:proofErr w:type="spellEnd"/>
-      <w:r>
-        <w:t xml:space="preserve"> (NOME,'R')FROM TALUNO;</w:t>
-      </w:r>
-      <w:r>
-        <w:t xml:space="preserve"> -</w:t>
+        <w:t>SELECT Length (NOME) FROM TALUNO;</w:t>
+      </w:r>
+      <w:r>
+        <w:br/>
+      </w:r>
+      <w:r>
+        <w:t>SELECT COD_ALUNO, LPad(COD_ALUNO,5,'0') FROM TALUNO;</w:t>
       </w:r>
       <w:r>
         <w:t xml:space="preserve"> </w:t>
@@ -3314,76 +2407,13 @@
         <w:rPr>
           <w:color w:val="BFBFBF" w:themeColor="background1" w:themeShade="BF"/>
         </w:rPr>
-        <w:t>diz em qual posição o caractere est</w:t>
+        <w:t xml:space="preserve">-- </w:t>
       </w:r>
       <w:r>
         <w:rPr>
           <w:color w:val="BFBFBF" w:themeColor="background1" w:themeShade="BF"/>
         </w:rPr>
-        <w:t>á</w:t>
-      </w:r>
-      <w:r>
-        <w:rPr>
-          <w:color w:val="BFBFBF" w:themeColor="background1" w:themeShade="BF"/>
-        </w:rPr>
-        <w:t>---</w:t>
-      </w:r>
-      <w:r>
-        <w:br/>
-      </w:r>
-      <w:r>
-        <w:t xml:space="preserve">SELECT </w:t>
-      </w:r>
-      <w:proofErr w:type="spellStart"/>
-      <w:r>
-        <w:t>Length</w:t>
-      </w:r>
-      <w:proofErr w:type="spellEnd"/>
-      <w:r>
-        <w:t xml:space="preserve"> (NOME) FROM TALUNO;</w:t>
-      </w:r>
-      <w:r>
-        <w:br/>
-      </w:r>
-      <w:r>
-        <w:t xml:space="preserve">SELECT COD_ALUNO, </w:t>
-      </w:r>
-      <w:proofErr w:type="spellStart"/>
-      <w:r>
-        <w:t>LPad</w:t>
-      </w:r>
-      <w:proofErr w:type="spellEnd"/>
-      <w:r>
-        <w:t>(COD_ALUNO,5,'0') FROM TALUNO;</w:t>
-      </w:r>
-      <w:r>
-        <w:t xml:space="preserve"> </w:t>
-      </w:r>
-      <w:r>
-        <w:rPr>
-          <w:color w:val="BFBFBF" w:themeColor="background1" w:themeShade="BF"/>
-        </w:rPr>
-        <w:t xml:space="preserve">-- </w:t>
-      </w:r>
-      <w:r>
-        <w:rPr>
-          <w:color w:val="BFBFBF" w:themeColor="background1" w:themeShade="BF"/>
-        </w:rPr>
-        <w:t xml:space="preserve">acrescenta caracteres </w:t>
-      </w:r>
-      <w:proofErr w:type="spellStart"/>
-      <w:r>
-        <w:rPr>
-          <w:color w:val="BFBFBF" w:themeColor="background1" w:themeShade="BF"/>
-        </w:rPr>
-        <w:t>a</w:t>
-      </w:r>
-      <w:proofErr w:type="spellEnd"/>
-      <w:r>
-        <w:rPr>
-          <w:color w:val="BFBFBF" w:themeColor="background1" w:themeShade="BF"/>
-        </w:rPr>
-        <w:t xml:space="preserve"> esquerda ---</w:t>
+        <w:t>acrescenta caracteres a esquerda ---</w:t>
       </w:r>
     </w:p>
     <w:p>
@@ -3703,15 +2733,7 @@
     <w:p/>
     <w:p>
       <w:r>
-        <w:t xml:space="preserve">Um comando DML é executado quando </w:t>
-      </w:r>
-      <w:proofErr w:type="gramStart"/>
-      <w:r>
-        <w:t>você :</w:t>
-      </w:r>
-      <w:proofErr w:type="gramEnd"/>
-      <w:r>
-        <w:t xml:space="preserve"> </w:t>
+        <w:t xml:space="preserve">Um comando DML é executado quando você : </w:t>
       </w:r>
     </w:p>
     <w:p>
@@ -3737,15 +2759,7 @@
         <w:ind w:left="0" w:firstLine="0"/>
       </w:pPr>
       <w:r>
-        <w:t xml:space="preserve">Modifica </w:t>
-      </w:r>
-      <w:proofErr w:type="gramStart"/>
-      <w:r>
-        <w:t>linhas  existentes</w:t>
-      </w:r>
-      <w:proofErr w:type="gramEnd"/>
-      <w:r>
-        <w:t xml:space="preserve"> em um tabela </w:t>
+        <w:t xml:space="preserve">Modifica linhas  existentes em um tabela </w:t>
       </w:r>
     </w:p>
     <w:p>
@@ -3763,15 +2777,7 @@
     </w:p>
     <w:p>
       <w:r>
-        <w:t xml:space="preserve">Uma transação consiste </w:t>
-      </w:r>
-      <w:proofErr w:type="gramStart"/>
-      <w:r>
-        <w:t>de</w:t>
-      </w:r>
-      <w:proofErr w:type="gramEnd"/>
-      <w:r>
-        <w:t xml:space="preserve"> um conjunto de comandos DML que formam uma unidade </w:t>
+        <w:t xml:space="preserve">Uma transação consiste de um conjunto de comandos DML que formam uma unidade </w:t>
       </w:r>
       <w:r>
         <w:t xml:space="preserve">lógica de trabalho. </w:t>
@@ -3801,15 +2807,7 @@
         <w:t xml:space="preserve">] </w:t>
       </w:r>
       <w:r>
-        <w:t>[(</w:t>
-      </w:r>
-      <w:proofErr w:type="gramStart"/>
-      <w:r>
-        <w:t>COLUMN[</w:t>
-      </w:r>
-      <w:proofErr w:type="gramEnd"/>
-      <w:r>
-        <w:t>, COLUMN...])]</w:t>
+        <w:t>[(COLUMN[, COLUMN...])]</w:t>
       </w:r>
     </w:p>
     <w:p>
@@ -4091,25 +3089,7 @@
           <w:szCs w:val="18"/>
           <w:highlight w:val="yellow"/>
         </w:rPr>
-        <w:t xml:space="preserve">EX COM </w:t>
-      </w:r>
-      <w:proofErr w:type="gramStart"/>
-      <w:r>
-        <w:rPr>
-          <w:sz w:val="18"/>
-          <w:szCs w:val="18"/>
-          <w:highlight w:val="yellow"/>
-        </w:rPr>
-        <w:t>UPDATE .</w:t>
-      </w:r>
-      <w:proofErr w:type="gramEnd"/>
-      <w:r>
-        <w:rPr>
-          <w:sz w:val="18"/>
-          <w:szCs w:val="18"/>
-          <w:highlight w:val="yellow"/>
-        </w:rPr>
-        <w:t>:</w:t>
+        <w:t>EX COM UPDATE .:</w:t>
       </w:r>
     </w:p>
     <w:p>
@@ -4190,30 +3170,7 @@
           <w:highlight w:val="black"/>
         </w:rPr>
         <w:br/>
-      </w:r>
-      <w:proofErr w:type="gramStart"/>
-      <w:r>
-        <w:rPr>
-          <w:b/>
-          <w:bCs/>
-          <w:color w:val="FFFFFF" w:themeColor="background1"/>
-          <w:sz w:val="18"/>
-          <w:szCs w:val="18"/>
-          <w:highlight w:val="black"/>
-        </w:rPr>
-        <w:t>UPDATE  TALUNO</w:t>
-      </w:r>
-      <w:proofErr w:type="gramEnd"/>
-      <w:r>
-        <w:rPr>
-          <w:b/>
-          <w:bCs/>
-          <w:color w:val="FFFFFF" w:themeColor="background1"/>
-          <w:sz w:val="18"/>
-          <w:szCs w:val="18"/>
-          <w:highlight w:val="black"/>
-        </w:rPr>
-        <w:t xml:space="preserve"> SET</w:t>
+        <w:t>UPDATE  TALUNO SET</w:t>
       </w:r>
       <w:r>
         <w:rPr>
@@ -4501,13 +3458,8 @@
         <w:tab/>
         <w:t xml:space="preserve">Você </w:t>
       </w:r>
-      <w:proofErr w:type="gramStart"/>
-      <w:r>
-        <w:t>especifica</w:t>
-      </w:r>
-      <w:proofErr w:type="gramEnd"/>
-      <w:r>
-        <w:t>:</w:t>
+      <w:r>
+        <w:t>especifica:</w:t>
       </w:r>
       <w:r>
         <w:t xml:space="preserve"> </w:t>
@@ -4566,15 +3518,7 @@
     </w:p>
     <w:p>
       <w:r>
-        <w:t xml:space="preserve"> ... </w:t>
-      </w:r>
-      <w:proofErr w:type="spellStart"/>
-      <w:r>
-        <w:t>dt_compra</w:t>
-      </w:r>
-      <w:proofErr w:type="spellEnd"/>
-      <w:r>
-        <w:t xml:space="preserve"> DATE DEFAULT SYSDATE, ...</w:t>
+        <w:t xml:space="preserve"> ... dt_compra DATE DEFAULT SYSDATE, ...</w:t>
       </w:r>
     </w:p>
     <w:p>
@@ -4607,16 +3551,11 @@
         </w:numPr>
       </w:pPr>
       <w:r>
-        <w:t xml:space="preserve">Valores ilegais são nomes de outras colunas ou </w:t>
-      </w:r>
-      <w:proofErr w:type="spellStart"/>
-      <w:r>
-        <w:t>pseudocoluna</w:t>
+        <w:t>Valores ilegais são nomes de outras colunas ou pseudocoluna</w:t>
       </w:r>
       <w:r>
         <w:t>s</w:t>
       </w:r>
-      <w:proofErr w:type="spellEnd"/>
       <w:r>
         <w:t>.</w:t>
       </w:r>
@@ -4675,20 +3614,8 @@
           <w:szCs w:val="20"/>
           <w:u w:val="single"/>
         </w:rPr>
-        <w:t xml:space="preserve">Criei a </w:t>
-      </w:r>
-      <w:proofErr w:type="gramStart"/>
-      <w:r>
-        <w:rPr>
-          <w:b/>
-          <w:bCs/>
-          <w:sz w:val="20"/>
-          <w:szCs w:val="20"/>
-          <w:u w:val="single"/>
-        </w:rPr>
-        <w:t>tabela  TDESCONTOS</w:t>
-      </w:r>
-      <w:proofErr w:type="gramEnd"/>
+        <w:t>Criei a tabela  TDESCONTOS</w:t>
+      </w:r>
     </w:p>
     <w:p>
       <w:pPr>
@@ -4706,93 +3633,61 @@
         <w:rPr>
           <w:highlight w:val="yellow"/>
         </w:rPr>
-        <w:t xml:space="preserve"> </w:t>
-      </w:r>
-      <w:proofErr w:type="gramStart"/>
+        <w:t xml:space="preserve"> TABLE  TDESCONTOS </w:t>
+      </w:r>
       <w:r>
         <w:rPr>
           <w:highlight w:val="yellow"/>
         </w:rPr>
-        <w:t>TABLE  TDESCONTOS</w:t>
-      </w:r>
-      <w:proofErr w:type="gramEnd"/>
+        <w:br/>
+      </w:r>
       <w:r>
         <w:rPr>
           <w:highlight w:val="yellow"/>
         </w:rPr>
-        <w:t xml:space="preserve"> </w:t>
+        <w:t xml:space="preserve">2 </w:t>
       </w:r>
       <w:r>
         <w:rPr>
           <w:highlight w:val="yellow"/>
         </w:rPr>
+        <w:t xml:space="preserve">        </w:t>
+      </w:r>
+      <w:r>
+        <w:rPr>
+          <w:highlight w:val="yellow"/>
+        </w:rPr>
+        <w:t>( CLASSE VARCHAR2 (2) NOT NULL,</w:t>
+      </w:r>
+      <w:r>
+        <w:rPr>
+          <w:highlight w:val="yellow"/>
+        </w:rPr>
         <w:br/>
       </w:r>
       <w:r>
         <w:rPr>
           <w:highlight w:val="yellow"/>
         </w:rPr>
-        <w:t xml:space="preserve">2 </w:t>
+        <w:t xml:space="preserve">3 </w:t>
       </w:r>
       <w:r>
         <w:rPr>
           <w:highlight w:val="yellow"/>
         </w:rPr>
-        <w:t xml:space="preserve">        </w:t>
+        <w:t xml:space="preserve">        BASE _INFERIOR  NUMBER (7,2),</w:t>
       </w:r>
       <w:r>
         <w:rPr>
           <w:highlight w:val="yellow"/>
         </w:rPr>
-        <w:t>( CLASSE VARCHAR2 (2) NOT NULL,</w:t>
+        <w:br/>
       </w:r>
       <w:r>
         <w:rPr>
           <w:highlight w:val="yellow"/>
         </w:rPr>
-        <w:br/>
-      </w:r>
-      <w:r>
-        <w:rPr>
-          <w:highlight w:val="yellow"/>
-        </w:rPr>
-        <w:t xml:space="preserve">3 </w:t>
-      </w:r>
-      <w:r>
-        <w:rPr>
-          <w:highlight w:val="yellow"/>
-        </w:rPr>
-        <w:t xml:space="preserve">        BASE _INFERIOR  NUMBER (7,2),</w:t>
-      </w:r>
-      <w:r>
-        <w:rPr>
-          <w:highlight w:val="yellow"/>
-        </w:rPr>
-        <w:br/>
-      </w:r>
-      <w:r>
-        <w:rPr>
-          <w:highlight w:val="yellow"/>
-        </w:rPr>
-        <w:t>4</w:t>
-      </w:r>
-      <w:r>
-        <w:rPr>
-          <w:highlight w:val="yellow"/>
-        </w:rPr>
-        <w:t xml:space="preserve"> </w:t>
-      </w:r>
-      <w:r>
-        <w:rPr>
-          <w:highlight w:val="yellow"/>
-        </w:rPr>
-        <w:t xml:space="preserve">        </w:t>
-      </w:r>
-      <w:r>
-        <w:rPr>
-          <w:highlight w:val="yellow"/>
-        </w:rPr>
-        <w:t>BASE _</w:t>
+        <w:t>4         BASE _</w:t>
       </w:r>
       <w:r>
         <w:rPr>
@@ -4886,21 +3781,7 @@
         <w:rPr>
           <w:highlight w:val="yellow"/>
         </w:rPr>
-        <w:t xml:space="preserve">SQL &gt;   </w:t>
-      </w:r>
-      <w:proofErr w:type="gramStart"/>
-      <w:r>
-        <w:rPr>
-          <w:highlight w:val="yellow"/>
-        </w:rPr>
-        <w:t>SELECT  *</w:t>
-      </w:r>
-      <w:proofErr w:type="gramEnd"/>
-      <w:r>
-        <w:rPr>
-          <w:highlight w:val="yellow"/>
-        </w:rPr>
-        <w:t xml:space="preserve"> </w:t>
+        <w:t xml:space="preserve">SQL &gt;   SELECT  * </w:t>
       </w:r>
     </w:p>
     <w:p>
@@ -4915,21 +3796,7 @@
         <w:rPr>
           <w:highlight w:val="yellow"/>
         </w:rPr>
-        <w:t xml:space="preserve">2          </w:t>
-      </w:r>
-      <w:proofErr w:type="gramStart"/>
-      <w:r>
-        <w:rPr>
-          <w:highlight w:val="yellow"/>
-        </w:rPr>
-        <w:t>FROM  USER</w:t>
-      </w:r>
-      <w:proofErr w:type="gramEnd"/>
-      <w:r>
-        <w:rPr>
-          <w:highlight w:val="yellow"/>
-        </w:rPr>
-        <w:t>_TABLES;</w:t>
+        <w:t>2          FROM  USER_TABLES;</w:t>
       </w:r>
     </w:p>
     <w:p>
@@ -4990,21 +3857,7 @@
         <w:rPr>
           <w:highlight w:val="yellow"/>
         </w:rPr>
-        <w:t xml:space="preserve">SQL </w:t>
-      </w:r>
-      <w:proofErr w:type="gramStart"/>
-      <w:r>
-        <w:rPr>
-          <w:highlight w:val="yellow"/>
-        </w:rPr>
-        <w:t>&gt;  SELECT</w:t>
-      </w:r>
-      <w:proofErr w:type="gramEnd"/>
-      <w:r>
-        <w:rPr>
-          <w:highlight w:val="yellow"/>
-        </w:rPr>
-        <w:t xml:space="preserve"> * </w:t>
+        <w:t xml:space="preserve">SQL &gt;  SELECT * </w:t>
       </w:r>
     </w:p>
     <w:p>
@@ -5019,27 +3872,13 @@
         <w:rPr>
           <w:highlight w:val="yellow"/>
         </w:rPr>
-        <w:t xml:space="preserve">2          </w:t>
-      </w:r>
-      <w:proofErr w:type="gramStart"/>
+        <w:t xml:space="preserve">2          FROM </w:t>
+      </w:r>
       <w:r>
         <w:rPr>
           <w:highlight w:val="yellow"/>
         </w:rPr>
-        <w:t xml:space="preserve">FROM </w:t>
-      </w:r>
-      <w:r>
-        <w:rPr>
-          <w:highlight w:val="yellow"/>
-        </w:rPr>
-        <w:t xml:space="preserve"> USER</w:t>
-      </w:r>
-      <w:proofErr w:type="gramEnd"/>
-      <w:r>
-        <w:rPr>
-          <w:highlight w:val="yellow"/>
-        </w:rPr>
-        <w:t>_OBJECTS;</w:t>
+        <w:t xml:space="preserve"> USER_OBJECTS;</w:t>
       </w:r>
     </w:p>
     <w:p>
@@ -5075,9 +3914,8 @@
           <w:iCs/>
           <w:highlight w:val="yellow"/>
         </w:rPr>
-        <w:t xml:space="preserve">Visualizando as </w:t>
-      </w:r>
-      <w:proofErr w:type="gramStart"/>
+        <w:t>Visualizando as tabelas , visões ,sinônimos e sequences criadas pel</w:t>
+      </w:r>
       <w:r>
         <w:rPr>
           <w:b/>
@@ -5086,49 +3924,6 @@
           <w:iCs/>
           <w:highlight w:val="yellow"/>
         </w:rPr>
-        <w:t>tabelas ,</w:t>
-      </w:r>
-      <w:proofErr w:type="gramEnd"/>
-      <w:r>
-        <w:rPr>
-          <w:b/>
-          <w:bCs/>
-          <w:i/>
-          <w:iCs/>
-          <w:highlight w:val="yellow"/>
-        </w:rPr>
-        <w:t xml:space="preserve"> visões ,sinônimos e </w:t>
-      </w:r>
-      <w:proofErr w:type="spellStart"/>
-      <w:r>
-        <w:rPr>
-          <w:b/>
-          <w:bCs/>
-          <w:i/>
-          <w:iCs/>
-          <w:highlight w:val="yellow"/>
-        </w:rPr>
-        <w:t>sequences</w:t>
-      </w:r>
-      <w:proofErr w:type="spellEnd"/>
-      <w:r>
-        <w:rPr>
-          <w:b/>
-          <w:bCs/>
-          <w:i/>
-          <w:iCs/>
-          <w:highlight w:val="yellow"/>
-        </w:rPr>
-        <w:t xml:space="preserve"> criadas pel</w:t>
-      </w:r>
-      <w:r>
-        <w:rPr>
-          <w:b/>
-          <w:bCs/>
-          <w:i/>
-          <w:iCs/>
-          <w:highlight w:val="yellow"/>
-        </w:rPr>
         <w:t>o usuário:</w:t>
       </w:r>
     </w:p>
@@ -5144,21 +3939,7 @@
         <w:rPr>
           <w:highlight w:val="yellow"/>
         </w:rPr>
-        <w:t xml:space="preserve">SQL </w:t>
-      </w:r>
-      <w:proofErr w:type="gramStart"/>
-      <w:r>
-        <w:rPr>
-          <w:highlight w:val="yellow"/>
-        </w:rPr>
-        <w:t>&gt;  SELECT</w:t>
-      </w:r>
-      <w:proofErr w:type="gramEnd"/>
-      <w:r>
-        <w:rPr>
-          <w:highlight w:val="yellow"/>
-        </w:rPr>
-        <w:t xml:space="preserve"> * </w:t>
+        <w:t xml:space="preserve">SQL &gt;  SELECT * </w:t>
       </w:r>
     </w:p>
     <w:p>
@@ -5349,23 +4130,7 @@
                 <w:sz w:val="20"/>
                 <w:szCs w:val="20"/>
               </w:rPr>
-              <w:t>Dados caracteres de tamanho variável (um tamanho (</w:t>
-            </w:r>
-            <w:proofErr w:type="spellStart"/>
-            <w:r>
-              <w:rPr>
-                <w:sz w:val="20"/>
-                <w:szCs w:val="20"/>
-              </w:rPr>
-              <w:t>size</w:t>
-            </w:r>
-            <w:proofErr w:type="spellEnd"/>
-            <w:r>
-              <w:rPr>
-                <w:sz w:val="20"/>
-                <w:szCs w:val="20"/>
-              </w:rPr>
-              <w:t xml:space="preserve">) máximo </w:t>
+              <w:t xml:space="preserve">Dados caracteres de tamanho variável (um tamanho (size) máximo </w:t>
             </w:r>
             <w:r>
               <w:rPr>
@@ -5431,15 +4196,7 @@
               <w:t xml:space="preserve">Dados caractere de tamanho </w:t>
             </w:r>
             <w:r>
-              <w:t xml:space="preserve">fixo de </w:t>
-            </w:r>
-            <w:proofErr w:type="spellStart"/>
-            <w:r>
-              <w:t>size</w:t>
-            </w:r>
-            <w:proofErr w:type="spellEnd"/>
-            <w:r>
-              <w:t xml:space="preserve"> bytes (</w:t>
+              <w:t>fixo de size bytes (</w:t>
             </w:r>
             <w:r>
               <w:t>tamanho</w:t>
@@ -5480,15 +4237,7 @@
               <w:t xml:space="preserve">number </w:t>
             </w:r>
             <w:r>
-              <w:t>(</w:t>
-            </w:r>
-            <w:proofErr w:type="gramStart"/>
-            <w:r>
-              <w:t>p,s</w:t>
-            </w:r>
-            <w:proofErr w:type="gramEnd"/>
-            <w:r>
-              <w:t>)</w:t>
+              <w:t>(p,s)</w:t>
             </w:r>
           </w:p>
         </w:tc>
@@ -5685,15 +4434,7 @@
               <w:t>Valores de data e hora entre 1 de janeiro de 4712 A</w:t>
             </w:r>
             <w:r>
-              <w:t xml:space="preserve">.C. </w:t>
-            </w:r>
-            <w:proofErr w:type="gramStart"/>
-            <w:r>
-              <w:t>e  31</w:t>
-            </w:r>
-            <w:proofErr w:type="gramEnd"/>
-            <w:r>
-              <w:t xml:space="preserve"> de dezembro  de 9999 D.C.</w:t>
+              <w:t>.C. e  31 de dezembro  de 9999 D.C.</w:t>
             </w:r>
           </w:p>
         </w:tc>
@@ -5846,15 +4587,7 @@
               <w:cnfStyle w:val="000000100000" w:firstRow="0" w:lastRow="0" w:firstColumn="0" w:lastColumn="0" w:oddVBand="0" w:evenVBand="0" w:oddHBand="1" w:evenHBand="0" w:firstRowFirstColumn="0" w:firstRowLastColumn="0" w:lastRowFirstColumn="0" w:lastRowLastColumn="0"/>
             </w:pPr>
             <w:r>
-              <w:t xml:space="preserve">Dados binários com tamanho especificado por </w:t>
-            </w:r>
-            <w:proofErr w:type="spellStart"/>
-            <w:r>
-              <w:t>size</w:t>
-            </w:r>
-            <w:proofErr w:type="spellEnd"/>
-            <w:r>
-              <w:t>.</w:t>
+              <w:t>Dados binários com tamanho especificado por size.</w:t>
             </w:r>
           </w:p>
           <w:p>
@@ -5914,16 +4647,11 @@
               <w:t>é</w:t>
             </w:r>
             <w:r>
-              <w:t xml:space="preserve"> 2 </w:t>
-            </w:r>
-            <w:proofErr w:type="gramStart"/>
-            <w:r>
-              <w:t xml:space="preserve">gigabytes </w:t>
+              <w:t xml:space="preserve"> 2 gigabytes </w:t>
             </w:r>
             <w:r>
               <w:t>.</w:t>
             </w:r>
-            <w:proofErr w:type="gramEnd"/>
           </w:p>
         </w:tc>
       </w:tr>
@@ -6624,11 +5352,14 @@
               <w:rPr>
                 <w:u w:val="single"/>
               </w:rPr>
+              <w:t>TCL</w:t>
+            </w:r>
+            <w:r>
+              <w:t xml:space="preserve"> – SÃO USADOS PARA GERENCIAR AS MUDANÇAS FEITAS POR INSTRUÇÕES DML. ELA </w:t>
+            </w:r>
+            <w:r>
               <w:lastRenderedPageBreak/>
-              <w:t>TCL</w:t>
-            </w:r>
-            <w:r>
-              <w:t xml:space="preserve"> – SÃO USADOS PARA GERENCIAR AS MUDANÇAS FEITAS POR INSTRUÇÕES DML. ELA PERMITE QUE AS DECLARAÇÕES A SEREM AGRUPADAS EM TRANSAÇÕES LÓGICAS.</w:t>
+              <w:t>PERMITE QUE AS DECLARAÇÕES A SEREM AGRUPADAS EM TRANSAÇÕES LÓGICAS.</w:t>
             </w:r>
           </w:p>
         </w:tc>
@@ -6660,6 +5391,7 @@
               </w:rPr>
             </w:pPr>
             <w:r>
+              <w:lastRenderedPageBreak/>
               <w:t>COMMIT</w:t>
             </w:r>
             <w:r>
@@ -6687,15 +5419,7 @@
               </w:rPr>
             </w:pPr>
             <w:r>
-              <w:t xml:space="preserve">– SALVAR O TRABALHO FEITO. </w:t>
-            </w:r>
-            <w:proofErr w:type="gramStart"/>
-            <w:r>
-              <w:t>( Confirmando</w:t>
-            </w:r>
-            <w:proofErr w:type="gramEnd"/>
-            <w:r>
-              <w:t xml:space="preserve"> as alterações feitas em (INSERT, DELETE, UPDATE)).</w:t>
+              <w:t>– SALVAR O TRABALHO FEITO. ( Confirmando as alterações feitas em (INSERT, DELETE, UPDATE)).</w:t>
             </w:r>
           </w:p>
         </w:tc>
@@ -6803,15 +5527,7 @@
               </w:rPr>
             </w:pPr>
             <w:r>
-              <w:t xml:space="preserve">– RESTAURAR BANCO DE DADOS AO ORIGINAL DESDE O ULTIMO </w:t>
-            </w:r>
-            <w:proofErr w:type="gramStart"/>
-            <w:r>
-              <w:t>COMMIT.(</w:t>
-            </w:r>
-            <w:proofErr w:type="gramEnd"/>
-            <w:r>
-              <w:t xml:space="preserve"> DESFAZ ALTERAÇÕES REALIZADAS (INSERT, UPDATE E DELETE).</w:t>
+              <w:t>– RESTAURAR BANCO DE DADOS AO ORIGINAL DESDE O ULTIMO COMMIT.( DESFAZ ALTERAÇÕES REALIZADAS (INSERT, UPDATE E DELETE).</w:t>
             </w:r>
           </w:p>
         </w:tc>
@@ -6867,15 +5583,7 @@
               <w:t>–</w:t>
             </w:r>
             <w:r>
-              <w:t xml:space="preserve">  Esta </w:t>
-            </w:r>
-            <w:proofErr w:type="gramStart"/>
-            <w:r>
-              <w:t>clausula</w:t>
-            </w:r>
-            <w:proofErr w:type="gramEnd"/>
-            <w:r>
-              <w:t xml:space="preserve"> é usada para combinar as linhas de duas ou mais tabelas baseado no relacionamento entre elas.</w:t>
+              <w:t xml:space="preserve">  Esta clausula é usada para combinar as linhas de duas ou mais tabelas baseado no relacionamento entre elas.</w:t>
             </w:r>
           </w:p>
         </w:tc>
@@ -7087,13 +5795,8 @@
               <w:cnfStyle w:val="000000000000" w:firstRow="0" w:lastRow="0" w:firstColumn="0" w:lastColumn="0" w:oddVBand="0" w:evenVBand="0" w:oddHBand="0" w:evenHBand="0" w:firstRowFirstColumn="0" w:firstRowLastColumn="0" w:lastRowFirstColumn="0" w:lastRowLastColumn="0"/>
             </w:pPr>
             <w:r>
-              <w:t xml:space="preserve">Retorna todos os registros quando houver uma correspondência </w:t>
-            </w:r>
-            <w:proofErr w:type="gramStart"/>
-            <w:r>
-              <w:t>na tabelas</w:t>
-            </w:r>
-            <w:proofErr w:type="gramEnd"/>
+              <w:t>Retorna todos os registros quando houver uma correspondência na tabelas</w:t>
+            </w:r>
           </w:p>
         </w:tc>
       </w:tr>
@@ -7214,20 +5917,18 @@
           <w:u w:val="single"/>
         </w:rPr>
       </w:pPr>
-      <w:proofErr w:type="gramStart"/>
       <w:r>
         <w:rPr>
           <w:b/>
           <w:bCs/>
           <w:u w:val="single"/>
         </w:rPr>
+        <w:t>PRODUTO  CARTESIANO</w:t>
+      </w:r>
+    </w:p>
+    <w:p>
+      <w:r>
         <w:lastRenderedPageBreak/>
-        <w:t>PRODUTO  CARTESIANO</w:t>
-      </w:r>
-      <w:proofErr w:type="gramEnd"/>
-    </w:p>
-    <w:p>
-      <w:r>
         <w:t>Um produto cartesi</w:t>
       </w:r>
       <w:r>
@@ -7246,15 +5947,7 @@
         </w:numPr>
       </w:pPr>
       <w:r>
-        <w:t xml:space="preserve">Uma condição de </w:t>
-      </w:r>
-      <w:proofErr w:type="spellStart"/>
-      <w:r>
-        <w:t>join</w:t>
-      </w:r>
-      <w:proofErr w:type="spellEnd"/>
-      <w:r>
-        <w:t xml:space="preserve"> é omitida </w:t>
+        <w:t xml:space="preserve">Uma condição de join é omitida </w:t>
       </w:r>
     </w:p>
     <w:p>
@@ -7266,15 +5959,7 @@
         </w:numPr>
       </w:pPr>
       <w:r>
-        <w:t xml:space="preserve">Uma condição de </w:t>
-      </w:r>
-      <w:proofErr w:type="spellStart"/>
-      <w:r>
-        <w:t>join</w:t>
-      </w:r>
-      <w:proofErr w:type="spellEnd"/>
-      <w:r>
-        <w:t xml:space="preserve"> invalida</w:t>
+        <w:t>Uma condição de join invalida</w:t>
       </w:r>
     </w:p>
     <w:p>
@@ -7294,15 +5979,7 @@
     </w:p>
     <w:p>
       <w:r>
-        <w:t xml:space="preserve">Para evitar um produto cartesiano, sempre inclua uma condição de </w:t>
-      </w:r>
-      <w:proofErr w:type="spellStart"/>
-      <w:r>
-        <w:t>join</w:t>
-      </w:r>
-      <w:proofErr w:type="spellEnd"/>
-      <w:r>
-        <w:t xml:space="preserve"> válida na clausula WHERE</w:t>
+        <w:t>Para evitar um produto cartesiano, sempre inclua uma condição de join válida na clausula WHERE</w:t>
       </w:r>
       <w:r>
         <w:t>.</w:t>
@@ -7356,15 +6033,7 @@
         <w:t xml:space="preserve">Fazendo distinção de colunas que possuírem </w:t>
       </w:r>
       <w:r>
-        <w:t xml:space="preserve">nomes </w:t>
-      </w:r>
-      <w:proofErr w:type="gramStart"/>
-      <w:r>
-        <w:t>idênticos</w:t>
-      </w:r>
-      <w:proofErr w:type="gramEnd"/>
-      <w:r>
-        <w:t xml:space="preserve"> mas residem em tabelas diferentes utilizando alias de coluna</w:t>
+        <w:t>nomes idênticos mas residem em tabelas diferentes utilizando alias de coluna</w:t>
       </w:r>
     </w:p>
     <w:p>
@@ -7399,26 +6068,10 @@
         <w:br/>
       </w:r>
       <w:r>
-        <w:t xml:space="preserve">Uma </w:t>
-      </w:r>
-      <w:proofErr w:type="spellStart"/>
-      <w:r>
-        <w:t>Subconsulta</w:t>
-      </w:r>
-      <w:proofErr w:type="spellEnd"/>
-      <w:r>
-        <w:t xml:space="preserve"> (ou mais conhecida</w:t>
-      </w:r>
-      <w:r>
-        <w:t xml:space="preserve">, subquery) é uma instrução SELECT que </w:t>
-      </w:r>
-      <w:proofErr w:type="gramStart"/>
-      <w:r>
-        <w:t>está  condicionada</w:t>
-      </w:r>
-      <w:proofErr w:type="gramEnd"/>
-      <w:r>
-        <w:t xml:space="preserve"> dentro de outra instrução SQL.</w:t>
+        <w:t>Uma Subconsulta (ou mais conhecida</w:t>
+      </w:r>
+      <w:r>
+        <w:t>, subquery) é uma instrução SELECT que está  condicionada dentro de outra instrução SQL.</w:t>
       </w:r>
     </w:p>
     <w:p>
@@ -7445,21 +6098,12 @@
         </w:rPr>
         <w:br/>
       </w:r>
-      <w:proofErr w:type="gramStart"/>
       <w:r>
         <w:rPr>
           <w:color w:val="FFFFFF" w:themeColor="background1"/>
           <w:highlight w:val="black"/>
         </w:rPr>
-        <w:t>A.NOME</w:t>
-      </w:r>
-      <w:proofErr w:type="gramEnd"/>
-      <w:r>
-        <w:rPr>
-          <w:color w:val="FFFFFF" w:themeColor="background1"/>
-          <w:highlight w:val="black"/>
-        </w:rPr>
-        <w:t>_PACIENTE,</w:t>
+        <w:t>A.NOME_PACIENTE,</w:t>
       </w:r>
       <w:r>
         <w:rPr>
@@ -7563,23 +6207,7 @@
         </w:numPr>
       </w:pPr>
       <w:r>
-        <w:t xml:space="preserve">Diferente </w:t>
-      </w:r>
-      <w:proofErr w:type="gramStart"/>
-      <w:r>
-        <w:t>da funções básicas</w:t>
-      </w:r>
-      <w:proofErr w:type="gramEnd"/>
-      <w:r>
-        <w:t xml:space="preserve"> (single-</w:t>
-      </w:r>
-      <w:proofErr w:type="spellStart"/>
-      <w:r>
-        <w:t>row</w:t>
-      </w:r>
-      <w:proofErr w:type="spellEnd"/>
-      <w:r>
-        <w:t>), as funções de grupo atuam em conjuntos de linhas para obter um resultado por grupo.</w:t>
+        <w:t>Diferente da funções básicas (single-row), as funções de grupo atuam em conjuntos de linhas para obter um resultado por grupo.</w:t>
       </w:r>
     </w:p>
     <w:p>
@@ -7591,15 +6219,7 @@
         </w:numPr>
       </w:pPr>
       <w:r>
-        <w:t xml:space="preserve">Estes conjuntos podem ser a tabela inteira ou a tabela </w:t>
-      </w:r>
-      <w:proofErr w:type="spellStart"/>
-      <w:r>
-        <w:t>divida</w:t>
-      </w:r>
-      <w:proofErr w:type="spellEnd"/>
-      <w:r>
-        <w:t xml:space="preserve"> em grupos </w:t>
+        <w:t xml:space="preserve">Estes conjuntos podem ser a tabela inteira ou a tabela divida em grupos </w:t>
       </w:r>
     </w:p>
     <w:p>
@@ -7823,27 +6443,7 @@
           <w:szCs w:val="20"/>
         </w:rPr>
         <w:br/>
-        <w:t xml:space="preserve">Alista de seleção de uma instrução SELECT (uma </w:t>
-      </w:r>
-      <w:proofErr w:type="spellStart"/>
-      <w:r>
-        <w:rPr>
-          <w:b/>
-          <w:bCs/>
-          <w:sz w:val="20"/>
-          <w:szCs w:val="20"/>
-        </w:rPr>
-        <w:t>subconsulta</w:t>
-      </w:r>
-      <w:proofErr w:type="spellEnd"/>
-      <w:r>
-        <w:rPr>
-          <w:b/>
-          <w:bCs/>
-          <w:sz w:val="20"/>
-          <w:szCs w:val="20"/>
-        </w:rPr>
-        <w:t xml:space="preserve"> ou uma consulta externa).</w:t>
+        <w:t>Alista de seleção de uma instrução SELECT (uma subconsulta ou uma consulta externa).</w:t>
       </w:r>
     </w:p>
     <w:p>
@@ -7925,6 +6525,7 @@
               <w:rPr>
                 <w:color w:val="FFFFFF" w:themeColor="background1"/>
               </w:rPr>
+              <w:lastRenderedPageBreak/>
               <w:t>Função</w:t>
             </w:r>
           </w:p>
@@ -8101,21 +6702,12 @@
                 <w:bCs/>
               </w:rPr>
             </w:pPr>
-            <w:proofErr w:type="gramStart"/>
             <w:r>
               <w:rPr>
                 <w:b/>
                 <w:bCs/>
               </w:rPr>
-              <w:t>Retorna  o</w:t>
-            </w:r>
-            <w:proofErr w:type="gramEnd"/>
-            <w:r>
-              <w:rPr>
-                <w:b/>
-                <w:bCs/>
-              </w:rPr>
-              <w:t xml:space="preserve"> valor máximo na expressão</w:t>
+              <w:t>Retorna  o valor máximo na expressão</w:t>
             </w:r>
             <w:r>
               <w:rPr>
@@ -8330,1058 +6922,386 @@
       <w:r>
         <w:rPr>
           <w:noProof/>
-          <w:color w:val="FFFFFF" w:themeColor="background1"/>
-          <w:sz w:val="20"/>
-          <w:szCs w:val="20"/>
-          <w:highlight w:val="magenta"/>
-        </w:rPr>
-        <mc:AlternateContent>
-          <mc:Choice Requires="wps">
-            <w:drawing>
-              <wp:anchor distT="45720" distB="45720" distL="114300" distR="114300" simplePos="0" relativeHeight="251660800" behindDoc="1" locked="0" layoutInCell="1" allowOverlap="1" wp14:anchorId="4B6B5E2A" wp14:editId="20BA6E0E">
-                <wp:simplePos x="0" y="0"/>
-                <wp:positionH relativeFrom="margin">
-                  <wp:posOffset>91440</wp:posOffset>
-                </wp:positionH>
-                <wp:positionV relativeFrom="paragraph">
-                  <wp:posOffset>132080</wp:posOffset>
-                </wp:positionV>
-                <wp:extent cx="5158740" cy="1333500"/>
-                <wp:effectExtent l="0" t="0" r="22860" b="19050"/>
-                <wp:wrapTight wrapText="bothSides">
-                  <wp:wrapPolygon edited="0">
-                    <wp:start x="0" y="0"/>
-                    <wp:lineTo x="0" y="21600"/>
-                    <wp:lineTo x="21616" y="21600"/>
-                    <wp:lineTo x="21616" y="0"/>
-                    <wp:lineTo x="0" y="0"/>
-                  </wp:wrapPolygon>
-                </wp:wrapTight>
-                <wp:docPr id="217" name="Caixa de Texto 2"/>
-                <wp:cNvGraphicFramePr>
-                  <a:graphicFrameLocks xmlns:a="http://schemas.openxmlformats.org/drawingml/2006/main"/>
-                </wp:cNvGraphicFramePr>
-                <a:graphic xmlns:a="http://schemas.openxmlformats.org/drawingml/2006/main">
-                  <a:graphicData uri="http://schemas.microsoft.com/office/word/2010/wordprocessingShape">
-                    <wps:wsp>
-                      <wps:cNvSpPr txBox="1">
-                        <a:spLocks noChangeArrowheads="1"/>
-                      </wps:cNvSpPr>
-                      <wps:spPr bwMode="auto">
-                        <a:xfrm>
-                          <a:off x="0" y="0"/>
-                          <a:ext cx="5158740" cy="1333500"/>
-                        </a:xfrm>
-                        <a:prstGeom prst="rect">
-                          <a:avLst/>
-                        </a:prstGeom>
-                        <a:solidFill>
-                          <a:srgbClr val="FFFFFF"/>
-                        </a:solidFill>
-                        <a:ln w="9525">
-                          <a:solidFill>
-                            <a:srgbClr val="000000"/>
-                          </a:solidFill>
-                          <a:miter lim="800000"/>
-                          <a:headEnd/>
-                          <a:tailEnd/>
-                        </a:ln>
-                      </wps:spPr>
-                      <wps:txbx>
-                        <w:txbxContent>
-                          <w:p>
-                            <w:pPr>
-                              <w:rPr>
-                                <w:sz w:val="14"/>
-                                <w:szCs w:val="14"/>
-                              </w:rPr>
-                            </w:pPr>
-                            <w:r>
-                              <w:rPr>
-                                <w:color w:val="FFFFFF" w:themeColor="background1"/>
-                                <w:sz w:val="14"/>
-                                <w:szCs w:val="14"/>
-                                <w:highlight w:val="black"/>
-                              </w:rPr>
-                              <w:t>-- CASE ---</w:t>
-                            </w:r>
-                            <w:r>
-                              <w:rPr>
-                                <w:color w:val="FFFFFF" w:themeColor="background1"/>
-                                <w:sz w:val="14"/>
-                                <w:szCs w:val="14"/>
-                                <w:highlight w:val="black"/>
-                              </w:rPr>
-                              <w:br/>
-                              <w:t>SELECT NOME,ESTADO,</w:t>
-                            </w:r>
-                            <w:r>
-                              <w:rPr>
-                                <w:color w:val="FFFFFF" w:themeColor="background1"/>
-                                <w:sz w:val="14"/>
-                                <w:szCs w:val="14"/>
-                                <w:highlight w:val="black"/>
-                              </w:rPr>
-                              <w:br/>
-                              <w:t>CASE</w:t>
-                            </w:r>
-                            <w:r>
-                              <w:rPr>
-                                <w:color w:val="FFFFFF" w:themeColor="background1"/>
-                                <w:sz w:val="14"/>
-                                <w:szCs w:val="14"/>
-                                <w:highlight w:val="black"/>
-                              </w:rPr>
-                              <w:br/>
-                              <w:t xml:space="preserve">WHEN ESTADO = 'RS' THEN 'GAUCHO' </w:t>
-                            </w:r>
-                            <w:r>
-                              <w:rPr>
-                                <w:color w:val="FFFFFF" w:themeColor="background1"/>
-                                <w:sz w:val="14"/>
-                                <w:szCs w:val="14"/>
-                                <w:highlight w:val="magenta"/>
-                              </w:rPr>
-                              <w:t>--- WHEN = QUANDO O ESTADO FOR = A "RS" ENTÃO = 'GAUCHO'</w:t>
-                            </w:r>
-                            <w:r>
-                              <w:rPr>
-                                <w:color w:val="FFFFFF" w:themeColor="background1"/>
-                                <w:sz w:val="14"/>
-                                <w:szCs w:val="14"/>
-                                <w:highlight w:val="magenta"/>
-                              </w:rPr>
-                              <w:br/>
-                            </w:r>
-                            <w:r>
-                              <w:rPr>
-                                <w:color w:val="FFFFFF" w:themeColor="background1"/>
-                                <w:sz w:val="14"/>
-                                <w:szCs w:val="14"/>
-                                <w:highlight w:val="black"/>
-                              </w:rPr>
-                              <w:t xml:space="preserve">WHEN ESTADO = 'AC' THEN 'ACREANO'    </w:t>
-                            </w:r>
-                            <w:r>
-                              <w:rPr>
-                                <w:color w:val="FFFFFF" w:themeColor="background1"/>
-                                <w:sz w:val="14"/>
-                                <w:szCs w:val="14"/>
-                                <w:highlight w:val="magenta"/>
-                              </w:rPr>
-                              <w:t>--- WHEN = QUANDO O ESTADO FOR =  "AC" ENTÃO = 'ACREANO'</w:t>
-                            </w:r>
-                            <w:r>
-                              <w:rPr>
-                                <w:color w:val="FFFFFF" w:themeColor="background1"/>
-                                <w:sz w:val="14"/>
-                                <w:szCs w:val="14"/>
-                                <w:highlight w:val="magenta"/>
-                              </w:rPr>
-                              <w:br/>
-                            </w:r>
-                            <w:r>
-                              <w:rPr>
-                                <w:color w:val="FFFFFF" w:themeColor="background1"/>
-                                <w:sz w:val="14"/>
-                                <w:szCs w:val="14"/>
-                                <w:highlight w:val="black"/>
-                              </w:rPr>
-                              <w:t xml:space="preserve">WHEN ESTADO = 'RJ' AND SALARIO &gt;500 THEN 'CARIOCA' </w:t>
-                            </w:r>
-                            <w:r>
-                              <w:rPr>
-                                <w:color w:val="FFFFFF" w:themeColor="background1"/>
-                                <w:sz w:val="14"/>
-                                <w:szCs w:val="14"/>
-                                <w:highlight w:val="magenta"/>
-                              </w:rPr>
-                              <w:t xml:space="preserve"> --- WHEN = QUANDO O ESTADO FOR =  "RJ" E SALARIO MAIOR QUE 500  </w:t>
-                            </w:r>
-                            <w:r>
-                              <w:rPr>
-                                <w:color w:val="FFFFFF" w:themeColor="background1"/>
-                                <w:sz w:val="14"/>
-                                <w:szCs w:val="14"/>
-                                <w:highlight w:val="black"/>
-                              </w:rPr>
-                              <w:t xml:space="preserve">ENTÃO = 'CARIOCA'ELSE 'OUTROS' </w:t>
-                            </w:r>
-                            <w:r>
-                              <w:rPr>
-                                <w:color w:val="FFFFFF" w:themeColor="background1"/>
-                                <w:sz w:val="14"/>
-                                <w:szCs w:val="14"/>
-                                <w:highlight w:val="magenta"/>
-                              </w:rPr>
-                              <w:t>--- CASO NÃO SEJA NENHUM DOS ACIMA = 'OUTROS'</w:t>
-                            </w:r>
-                            <w:r>
-                              <w:rPr>
-                                <w:color w:val="FFFFFF" w:themeColor="background1"/>
-                                <w:sz w:val="14"/>
-                                <w:szCs w:val="14"/>
-                                <w:highlight w:val="black"/>
-                              </w:rPr>
-                              <w:br/>
-                              <w:t xml:space="preserve">END AS APELIDO   </w:t>
-                            </w:r>
-                            <w:r>
-                              <w:rPr>
-                                <w:color w:val="FFFFFF" w:themeColor="background1"/>
-                                <w:sz w:val="14"/>
-                                <w:szCs w:val="14"/>
-                                <w:highlight w:val="magenta"/>
-                              </w:rPr>
-                              <w:t>---- FIM</w:t>
-                            </w:r>
-                            <w:r>
-                              <w:rPr>
-                                <w:color w:val="FFFFFF" w:themeColor="background1"/>
-                                <w:sz w:val="14"/>
-                                <w:szCs w:val="14"/>
-                                <w:highlight w:val="black"/>
-                              </w:rPr>
-                              <w:br/>
-                              <w:t>FROM TALUNO</w:t>
-                            </w:r>
-                            <w:r>
-                              <w:rPr>
-                                <w:sz w:val="14"/>
-                                <w:szCs w:val="14"/>
-                                <w:highlight w:val="magenta"/>
-                              </w:rPr>
-                              <w:t xml:space="preserve">; </w:t>
-                            </w:r>
-                            <w:r>
-                              <w:rPr>
-                                <w:color w:val="FFFFFF" w:themeColor="background1"/>
-                                <w:sz w:val="14"/>
-                                <w:szCs w:val="14"/>
-                                <w:highlight w:val="magenta"/>
-                              </w:rPr>
-                              <w:t xml:space="preserve"> --DA TABLE TALUNO</w:t>
-                            </w:r>
-                          </w:p>
-                        </w:txbxContent>
-                      </wps:txbx>
-                      <wps:bodyPr rot="0" vert="horz" wrap="square" lIns="91440" tIns="45720" rIns="91440" bIns="45720" anchor="t" anchorCtr="0">
-                        <a:noAutofit/>
-                      </wps:bodyPr>
-                    </wps:wsp>
-                  </a:graphicData>
-                </a:graphic>
-                <wp14:sizeRelH relativeFrom="margin">
-                  <wp14:pctWidth>0</wp14:pctWidth>
-                </wp14:sizeRelH>
-                <wp14:sizeRelV relativeFrom="margin">
-                  <wp14:pctHeight>0</wp14:pctHeight>
-                </wp14:sizeRelV>
-              </wp:anchor>
-            </w:drawing>
-          </mc:Choice>
-          <mc:Fallback>
-            <w:pict>
-              <v:shapetype w14:anchorId="4B6B5E2A" id="_x0000_t202" coordsize="21600,21600" o:spt="202" path="m,l,21600r21600,l21600,xe">
-                <v:stroke joinstyle="miter"/>
-                <v:path gradientshapeok="t" o:connecttype="rect"/>
-              </v:shapetype>
-              <v:shape id="Caixa de Texto 2" o:spid="_x0000_s1026" type="#_x0000_t202" style="position:absolute;left:0;text-align:left;margin-left:7.2pt;margin-top:10.4pt;width:406.2pt;height:105pt;z-index:-251655680;visibility:visible;mso-wrap-style:square;mso-width-percent:0;mso-height-percent:0;mso-wrap-distance-left:9pt;mso-wrap-distance-top:3.6pt;mso-wrap-distance-right:9pt;mso-wrap-distance-bottom:3.6pt;mso-position-horizontal:absolute;mso-position-horizontal-relative:margin;mso-position-vertical:absolute;mso-position-vertical-relative:text;mso-width-percent:0;mso-height-percent:0;mso-width-relative:margin;mso-height-relative:margin;v-text-anchor:top" o:gfxdata="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">
-                <v:textbox>
-                  <w:txbxContent>
-                    <w:p>
-                      <w:pPr>
-                        <w:rPr>
-                          <w:sz w:val="14"/>
-                          <w:szCs w:val="14"/>
-                        </w:rPr>
-                      </w:pPr>
-                      <w:r>
-                        <w:rPr>
-                          <w:color w:val="FFFFFF" w:themeColor="background1"/>
-                          <w:sz w:val="14"/>
-                          <w:szCs w:val="14"/>
-                          <w:highlight w:val="black"/>
-                        </w:rPr>
-                        <w:t>-- CASE ---</w:t>
-                      </w:r>
-                      <w:r>
-                        <w:rPr>
-                          <w:color w:val="FFFFFF" w:themeColor="background1"/>
-                          <w:sz w:val="14"/>
-                          <w:szCs w:val="14"/>
-                          <w:highlight w:val="black"/>
-                        </w:rPr>
-                        <w:br/>
-                        <w:t>SELECT NOME,ESTADO,</w:t>
-                      </w:r>
-                      <w:r>
-                        <w:rPr>
-                          <w:color w:val="FFFFFF" w:themeColor="background1"/>
-                          <w:sz w:val="14"/>
-                          <w:szCs w:val="14"/>
-                          <w:highlight w:val="black"/>
-                        </w:rPr>
-                        <w:br/>
-                        <w:t>CASE</w:t>
-                      </w:r>
-                      <w:r>
-                        <w:rPr>
-                          <w:color w:val="FFFFFF" w:themeColor="background1"/>
-                          <w:sz w:val="14"/>
-                          <w:szCs w:val="14"/>
-                          <w:highlight w:val="black"/>
-                        </w:rPr>
-                        <w:br/>
-                        <w:t xml:space="preserve">WHEN ESTADO = 'RS' THEN 'GAUCHO' </w:t>
-                      </w:r>
-                      <w:r>
-                        <w:rPr>
-                          <w:color w:val="FFFFFF" w:themeColor="background1"/>
-                          <w:sz w:val="14"/>
-                          <w:szCs w:val="14"/>
-                          <w:highlight w:val="magenta"/>
-                        </w:rPr>
-                        <w:t>--- WHEN = QUANDO O ESTADO FOR = A "RS" ENTÃO = 'GAUCHO'</w:t>
-                      </w:r>
-                      <w:r>
-                        <w:rPr>
-                          <w:color w:val="FFFFFF" w:themeColor="background1"/>
-                          <w:sz w:val="14"/>
-                          <w:szCs w:val="14"/>
-                          <w:highlight w:val="magenta"/>
-                        </w:rPr>
-                        <w:br/>
-                      </w:r>
-                      <w:r>
-                        <w:rPr>
-                          <w:color w:val="FFFFFF" w:themeColor="background1"/>
-                          <w:sz w:val="14"/>
-                          <w:szCs w:val="14"/>
-                          <w:highlight w:val="black"/>
-                        </w:rPr>
-                        <w:t xml:space="preserve">WHEN ESTADO = 'AC' THEN 'ACREANO'    </w:t>
-                      </w:r>
-                      <w:r>
-                        <w:rPr>
-                          <w:color w:val="FFFFFF" w:themeColor="background1"/>
-                          <w:sz w:val="14"/>
-                          <w:szCs w:val="14"/>
-                          <w:highlight w:val="magenta"/>
-                        </w:rPr>
-                        <w:t>--- WHEN = QUANDO O ESTADO FOR =  "AC" ENTÃO = 'ACREANO'</w:t>
-                      </w:r>
-                      <w:r>
-                        <w:rPr>
-                          <w:color w:val="FFFFFF" w:themeColor="background1"/>
-                          <w:sz w:val="14"/>
-                          <w:szCs w:val="14"/>
-                          <w:highlight w:val="magenta"/>
-                        </w:rPr>
-                        <w:br/>
-                      </w:r>
-                      <w:r>
-                        <w:rPr>
-                          <w:color w:val="FFFFFF" w:themeColor="background1"/>
-                          <w:sz w:val="14"/>
-                          <w:szCs w:val="14"/>
-                          <w:highlight w:val="black"/>
-                        </w:rPr>
-                        <w:t xml:space="preserve">WHEN ESTADO = 'RJ' AND SALARIO &gt;500 THEN 'CARIOCA' </w:t>
-                      </w:r>
-                      <w:r>
-                        <w:rPr>
-                          <w:color w:val="FFFFFF" w:themeColor="background1"/>
-                          <w:sz w:val="14"/>
-                          <w:szCs w:val="14"/>
-                          <w:highlight w:val="magenta"/>
-                        </w:rPr>
-                        <w:t xml:space="preserve"> --- WHEN = QUANDO O ESTADO FOR =  "RJ" E SALARIO MAIOR QUE 500  </w:t>
-                      </w:r>
-                      <w:r>
-                        <w:rPr>
-                          <w:color w:val="FFFFFF" w:themeColor="background1"/>
-                          <w:sz w:val="14"/>
-                          <w:szCs w:val="14"/>
-                          <w:highlight w:val="black"/>
-                        </w:rPr>
-                        <w:t xml:space="preserve">ENTÃO = 'CARIOCA'ELSE 'OUTROS' </w:t>
-                      </w:r>
-                      <w:r>
-                        <w:rPr>
-                          <w:color w:val="FFFFFF" w:themeColor="background1"/>
-                          <w:sz w:val="14"/>
-                          <w:szCs w:val="14"/>
-                          <w:highlight w:val="magenta"/>
-                        </w:rPr>
-                        <w:t>--- CASO NÃO SEJA NENHUM DOS ACIMA = 'OUTROS'</w:t>
-                      </w:r>
-                      <w:r>
-                        <w:rPr>
-                          <w:color w:val="FFFFFF" w:themeColor="background1"/>
-                          <w:sz w:val="14"/>
-                          <w:szCs w:val="14"/>
-                          <w:highlight w:val="black"/>
-                        </w:rPr>
-                        <w:br/>
-                        <w:t xml:space="preserve">END AS APELIDO   </w:t>
-                      </w:r>
-                      <w:r>
-                        <w:rPr>
-                          <w:color w:val="FFFFFF" w:themeColor="background1"/>
-                          <w:sz w:val="14"/>
-                          <w:szCs w:val="14"/>
-                          <w:highlight w:val="magenta"/>
-                        </w:rPr>
-                        <w:t>---- FIM</w:t>
-                      </w:r>
-                      <w:r>
-                        <w:rPr>
-                          <w:color w:val="FFFFFF" w:themeColor="background1"/>
-                          <w:sz w:val="14"/>
-                          <w:szCs w:val="14"/>
-                          <w:highlight w:val="black"/>
-                        </w:rPr>
-                        <w:br/>
-                        <w:t>FROM TALUNO</w:t>
-                      </w:r>
-                      <w:r>
-                        <w:rPr>
-                          <w:sz w:val="14"/>
-                          <w:szCs w:val="14"/>
-                          <w:highlight w:val="magenta"/>
-                        </w:rPr>
-                        <w:t xml:space="preserve">; </w:t>
-                      </w:r>
-                      <w:r>
-                        <w:rPr>
-                          <w:color w:val="FFFFFF" w:themeColor="background1"/>
-                          <w:sz w:val="14"/>
-                          <w:szCs w:val="14"/>
-                          <w:highlight w:val="magenta"/>
-                        </w:rPr>
-                        <w:t xml:space="preserve"> --DA TABLE TALUNO</w:t>
-                      </w:r>
-                    </w:p>
-                  </w:txbxContent>
-                </v:textbox>
-                <w10:wrap type="tight" anchorx="margin"/>
-              </v:shape>
-            </w:pict>
-          </mc:Fallback>
-        </mc:AlternateContent>
+        </w:rPr>
+        <w:pict w14:anchorId="62C91FCE">
+          <v:shapetype id="_x0000_t202" coordsize="21600,21600" o:spt="202" path="m,l,21600r21600,l21600,xe">
+            <v:stroke joinstyle="miter"/>
+            <v:path gradientshapeok="t" o:connecttype="rect"/>
+          </v:shapetype>
+          <v:shape id="Caixa de Texto 2" o:spid="_x0000_s1028" type="#_x0000_t202" style="position:absolute;left:0;text-align:left;margin-left:7.2pt;margin-top:10.4pt;width:406.2pt;height:105pt;z-index:-251655680;visibility:visible;mso-wrap-style:square;mso-width-percent:0;mso-height-percent:0;mso-wrap-distance-left:9pt;mso-wrap-distance-top:3.6pt;mso-wrap-distance-right:9pt;mso-wrap-distance-bottom:3.6pt;mso-position-horizontal:absolute;mso-position-horizontal-relative:margin;mso-position-vertical:absolute;mso-position-vertical-relative:text;mso-width-percent:0;mso-height-percent:0;mso-width-relative:margin;mso-height-relative:margin;v-text-anchor:top" o:gfxdata="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">
+            <v:textbox>
+              <w:txbxContent>
+                <w:p>
+                  <w:pPr>
+                    <w:rPr>
+                      <w:sz w:val="14"/>
+                      <w:szCs w:val="14"/>
+                    </w:rPr>
+                  </w:pPr>
+                  <w:r>
+                    <w:rPr>
+                      <w:color w:val="FFFFFF" w:themeColor="background1"/>
+                      <w:sz w:val="14"/>
+                      <w:szCs w:val="14"/>
+                      <w:highlight w:val="black"/>
+                    </w:rPr>
+                    <w:t>-- CASE ---</w:t>
+                  </w:r>
+                  <w:r>
+                    <w:rPr>
+                      <w:color w:val="FFFFFF" w:themeColor="background1"/>
+                      <w:sz w:val="14"/>
+                      <w:szCs w:val="14"/>
+                      <w:highlight w:val="black"/>
+                    </w:rPr>
+                    <w:br/>
+                    <w:t>SELECT NOME,ESTADO,</w:t>
+                  </w:r>
+                  <w:r>
+                    <w:rPr>
+                      <w:color w:val="FFFFFF" w:themeColor="background1"/>
+                      <w:sz w:val="14"/>
+                      <w:szCs w:val="14"/>
+                      <w:highlight w:val="black"/>
+                    </w:rPr>
+                    <w:br/>
+                    <w:t>CASE</w:t>
+                  </w:r>
+                  <w:r>
+                    <w:rPr>
+                      <w:color w:val="FFFFFF" w:themeColor="background1"/>
+                      <w:sz w:val="14"/>
+                      <w:szCs w:val="14"/>
+                      <w:highlight w:val="black"/>
+                    </w:rPr>
+                    <w:br/>
+                    <w:t xml:space="preserve">WHEN ESTADO = 'RS' THEN 'GAUCHO' </w:t>
+                  </w:r>
+                  <w:r>
+                    <w:rPr>
+                      <w:color w:val="FFFFFF" w:themeColor="background1"/>
+                      <w:sz w:val="14"/>
+                      <w:szCs w:val="14"/>
+                      <w:highlight w:val="magenta"/>
+                    </w:rPr>
+                    <w:t>--- WHEN = QUANDO O ESTADO FOR = A "RS" ENTÃO = 'GAUCHO'</w:t>
+                  </w:r>
+                  <w:r>
+                    <w:rPr>
+                      <w:color w:val="FFFFFF" w:themeColor="background1"/>
+                      <w:sz w:val="14"/>
+                      <w:szCs w:val="14"/>
+                      <w:highlight w:val="magenta"/>
+                    </w:rPr>
+                    <w:br/>
+                  </w:r>
+                  <w:r>
+                    <w:rPr>
+                      <w:color w:val="FFFFFF" w:themeColor="background1"/>
+                      <w:sz w:val="14"/>
+                      <w:szCs w:val="14"/>
+                      <w:highlight w:val="black"/>
+                    </w:rPr>
+                    <w:t xml:space="preserve">WHEN ESTADO = 'AC' THEN 'ACREANO'    </w:t>
+                  </w:r>
+                  <w:r>
+                    <w:rPr>
+                      <w:color w:val="FFFFFF" w:themeColor="background1"/>
+                      <w:sz w:val="14"/>
+                      <w:szCs w:val="14"/>
+                      <w:highlight w:val="magenta"/>
+                    </w:rPr>
+                    <w:t>--- WHEN = QUANDO O ESTADO FOR =  "AC" ENTÃO = 'ACREANO'</w:t>
+                  </w:r>
+                  <w:r>
+                    <w:rPr>
+                      <w:color w:val="FFFFFF" w:themeColor="background1"/>
+                      <w:sz w:val="14"/>
+                      <w:szCs w:val="14"/>
+                      <w:highlight w:val="magenta"/>
+                    </w:rPr>
+                    <w:br/>
+                  </w:r>
+                  <w:r>
+                    <w:rPr>
+                      <w:color w:val="FFFFFF" w:themeColor="background1"/>
+                      <w:sz w:val="14"/>
+                      <w:szCs w:val="14"/>
+                      <w:highlight w:val="black"/>
+                    </w:rPr>
+                    <w:t xml:space="preserve">WHEN ESTADO = 'RJ' AND SALARIO &gt;500 THEN 'CARIOCA' </w:t>
+                  </w:r>
+                  <w:r>
+                    <w:rPr>
+                      <w:color w:val="FFFFFF" w:themeColor="background1"/>
+                      <w:sz w:val="14"/>
+                      <w:szCs w:val="14"/>
+                      <w:highlight w:val="magenta"/>
+                    </w:rPr>
+                    <w:t xml:space="preserve"> --- WHEN = QUANDO O ESTADO FOR =  "RJ" E SALARIO MAIOR QUE 500  </w:t>
+                  </w:r>
+                  <w:r>
+                    <w:rPr>
+                      <w:color w:val="FFFFFF" w:themeColor="background1"/>
+                      <w:sz w:val="14"/>
+                      <w:szCs w:val="14"/>
+                      <w:highlight w:val="black"/>
+                    </w:rPr>
+                    <w:t xml:space="preserve">ENTÃO = 'CARIOCA'ELSE 'OUTROS' </w:t>
+                  </w:r>
+                  <w:r>
+                    <w:rPr>
+                      <w:color w:val="FFFFFF" w:themeColor="background1"/>
+                      <w:sz w:val="14"/>
+                      <w:szCs w:val="14"/>
+                      <w:highlight w:val="magenta"/>
+                    </w:rPr>
+                    <w:t>--- CASO NÃO SEJA NENHUM DOS ACIMA = 'OUTROS'</w:t>
+                  </w:r>
+                  <w:r>
+                    <w:rPr>
+                      <w:color w:val="FFFFFF" w:themeColor="background1"/>
+                      <w:sz w:val="14"/>
+                      <w:szCs w:val="14"/>
+                      <w:highlight w:val="black"/>
+                    </w:rPr>
+                    <w:br/>
+                    <w:t xml:space="preserve">END AS APELIDO   </w:t>
+                  </w:r>
+                  <w:r>
+                    <w:rPr>
+                      <w:color w:val="FFFFFF" w:themeColor="background1"/>
+                      <w:sz w:val="14"/>
+                      <w:szCs w:val="14"/>
+                      <w:highlight w:val="magenta"/>
+                    </w:rPr>
+                    <w:t>---- FIM</w:t>
+                  </w:r>
+                  <w:r>
+                    <w:rPr>
+                      <w:color w:val="FFFFFF" w:themeColor="background1"/>
+                      <w:sz w:val="14"/>
+                      <w:szCs w:val="14"/>
+                      <w:highlight w:val="black"/>
+                    </w:rPr>
+                    <w:br/>
+                    <w:t>FROM TALUNO</w:t>
+                  </w:r>
+                  <w:r>
+                    <w:rPr>
+                      <w:sz w:val="14"/>
+                      <w:szCs w:val="14"/>
+                      <w:highlight w:val="magenta"/>
+                    </w:rPr>
+                    <w:t xml:space="preserve">; </w:t>
+                  </w:r>
+                  <w:r>
+                    <w:rPr>
+                      <w:color w:val="FFFFFF" w:themeColor="background1"/>
+                      <w:sz w:val="14"/>
+                      <w:szCs w:val="14"/>
+                      <w:highlight w:val="magenta"/>
+                    </w:rPr>
+                    <w:t xml:space="preserve"> --DA TABLE TALUNO</w:t>
+                  </w:r>
+                </w:p>
+              </w:txbxContent>
+            </v:textbox>
+            <w10:wrap type="tight" anchorx="margin"/>
+          </v:shape>
+        </w:pict>
       </w:r>
       <w:r>
         <w:rPr>
           <w:noProof/>
-          <w:color w:val="FFFFFF" w:themeColor="background1"/>
-          <w:sz w:val="16"/>
-          <w:szCs w:val="16"/>
-          <w:highlight w:val="magenta"/>
-        </w:rPr>
-        <mc:AlternateContent>
-          <mc:Choice Requires="wps">
-            <w:drawing>
-              <wp:anchor distT="45720" distB="45720" distL="114300" distR="114300" simplePos="0" relativeHeight="251664896" behindDoc="1" locked="0" layoutInCell="1" allowOverlap="1" wp14:anchorId="5EAA027D" wp14:editId="248B9E5D">
-                <wp:simplePos x="0" y="0"/>
-                <wp:positionH relativeFrom="margin">
-                  <wp:posOffset>2729865</wp:posOffset>
-                </wp:positionH>
-                <wp:positionV relativeFrom="paragraph">
-                  <wp:posOffset>1619250</wp:posOffset>
-                </wp:positionV>
-                <wp:extent cx="1943100" cy="1043940"/>
-                <wp:effectExtent l="0" t="0" r="19050" b="22860"/>
-                <wp:wrapTight wrapText="bothSides">
-                  <wp:wrapPolygon edited="0">
-                    <wp:start x="0" y="0"/>
-                    <wp:lineTo x="0" y="21679"/>
-                    <wp:lineTo x="21600" y="21679"/>
-                    <wp:lineTo x="21600" y="0"/>
-                    <wp:lineTo x="0" y="0"/>
-                  </wp:wrapPolygon>
-                </wp:wrapTight>
-                <wp:docPr id="5" name="Caixa de Texto 2"/>
-                <wp:cNvGraphicFramePr>
-                  <a:graphicFrameLocks xmlns:a="http://schemas.openxmlformats.org/drawingml/2006/main"/>
-                </wp:cNvGraphicFramePr>
-                <a:graphic xmlns:a="http://schemas.openxmlformats.org/drawingml/2006/main">
-                  <a:graphicData uri="http://schemas.microsoft.com/office/word/2010/wordprocessingShape">
-                    <wps:wsp>
-                      <wps:cNvSpPr txBox="1">
-                        <a:spLocks noChangeArrowheads="1"/>
-                      </wps:cNvSpPr>
-                      <wps:spPr bwMode="auto">
-                        <a:xfrm>
-                          <a:off x="0" y="0"/>
-                          <a:ext cx="1943100" cy="1043940"/>
-                        </a:xfrm>
-                        <a:prstGeom prst="rect">
-                          <a:avLst/>
-                        </a:prstGeom>
-                        <a:solidFill>
-                          <a:srgbClr val="FFFFFF"/>
-                        </a:solidFill>
-                        <a:ln w="9525">
-                          <a:solidFill>
-                            <a:srgbClr val="000000"/>
-                          </a:solidFill>
-                          <a:miter lim="800000"/>
-                          <a:headEnd/>
-                          <a:tailEnd/>
-                        </a:ln>
-                      </wps:spPr>
-                      <wps:txbx>
-                        <w:txbxContent>
-                          <w:p>
-                            <w:pPr>
-                              <w:rPr>
-                                <w:color w:val="FFFFFF" w:themeColor="background1"/>
-                                <w:sz w:val="16"/>
-                                <w:szCs w:val="16"/>
-                                <w:highlight w:val="black"/>
-                              </w:rPr>
-                            </w:pPr>
-                            <w:r>
-                              <w:rPr>
-                                <w:color w:val="FFFFFF" w:themeColor="background1"/>
-                                <w:sz w:val="16"/>
-                                <w:szCs w:val="16"/>
-                                <w:highlight w:val="black"/>
-                              </w:rPr>
-                              <w:t>SELECT NOME, ESTADO,</w:t>
-                            </w:r>
-                            <w:r>
-                              <w:rPr>
-                                <w:color w:val="FFFFFF" w:themeColor="background1"/>
-                                <w:sz w:val="16"/>
-                                <w:szCs w:val="16"/>
-                                <w:highlight w:val="black"/>
-                              </w:rPr>
-                              <w:br/>
-                            </w:r>
-                            <w:proofErr w:type="spellStart"/>
-                            <w:proofErr w:type="gramStart"/>
-                            <w:r>
-                              <w:rPr>
-                                <w:color w:val="FFFFFF" w:themeColor="background1"/>
-                                <w:sz w:val="16"/>
-                                <w:szCs w:val="16"/>
-                                <w:highlight w:val="black"/>
-                              </w:rPr>
-                              <w:t>Decode</w:t>
-                            </w:r>
-                            <w:proofErr w:type="spellEnd"/>
-                            <w:r>
-                              <w:rPr>
-                                <w:color w:val="FFFFFF" w:themeColor="background1"/>
-                                <w:sz w:val="16"/>
-                                <w:szCs w:val="16"/>
-                                <w:highlight w:val="black"/>
-                              </w:rPr>
-                              <w:t>(</w:t>
-                            </w:r>
-                            <w:proofErr w:type="gramEnd"/>
-                            <w:r>
-                              <w:rPr>
-                                <w:color w:val="FFFFFF" w:themeColor="background1"/>
-                                <w:sz w:val="16"/>
-                                <w:szCs w:val="16"/>
-                                <w:highlight w:val="black"/>
-                              </w:rPr>
-                              <w:t>ESTADO, 'RS', 'GAUCHO',</w:t>
-                            </w:r>
-                            <w:r>
-                              <w:rPr>
-                                <w:color w:val="FFFFFF" w:themeColor="background1"/>
-                                <w:sz w:val="16"/>
-                                <w:szCs w:val="16"/>
-                                <w:highlight w:val="black"/>
-                              </w:rPr>
-                              <w:br/>
-                              <w:t>'AC', 'ACREANO',</w:t>
-                            </w:r>
-                            <w:r>
-                              <w:rPr>
-                                <w:color w:val="FFFFFF" w:themeColor="background1"/>
-                                <w:sz w:val="16"/>
-                                <w:szCs w:val="16"/>
-                                <w:highlight w:val="black"/>
-                              </w:rPr>
-                              <w:br/>
-                              <w:t>'SP', 'PAULISTA',</w:t>
-                            </w:r>
-                            <w:r>
-                              <w:rPr>
-                                <w:color w:val="FFFFFF" w:themeColor="background1"/>
-                                <w:sz w:val="16"/>
-                                <w:szCs w:val="16"/>
-                                <w:highlight w:val="black"/>
-                              </w:rPr>
-                              <w:br/>
-                              <w:t xml:space="preserve"> 'PE', 'PERNAMBUCANO',</w:t>
-                            </w:r>
-                            <w:r>
-                              <w:rPr>
-                                <w:color w:val="FFFFFF" w:themeColor="background1"/>
-                                <w:sz w:val="16"/>
-                                <w:szCs w:val="16"/>
-                                <w:highlight w:val="black"/>
-                              </w:rPr>
-                              <w:br/>
-                              <w:t xml:space="preserve">  'OUTROS') AS APELIDO</w:t>
-                            </w:r>
-                            <w:r>
-                              <w:rPr>
-                                <w:color w:val="FFFFFF" w:themeColor="background1"/>
-                                <w:sz w:val="16"/>
-                                <w:szCs w:val="16"/>
-                                <w:highlight w:val="black"/>
-                              </w:rPr>
-                              <w:br/>
-                              <w:t>FROM TALUNO;</w:t>
-                            </w:r>
-                          </w:p>
-                          <w:p>
-                            <w:pPr>
-                              <w:rPr>
-                                <w:sz w:val="14"/>
-                                <w:szCs w:val="14"/>
-                              </w:rPr>
-                            </w:pPr>
-                          </w:p>
-                        </w:txbxContent>
-                      </wps:txbx>
-                      <wps:bodyPr rot="0" vert="horz" wrap="square" lIns="91440" tIns="45720" rIns="91440" bIns="45720" anchor="t" anchorCtr="0">
-                        <a:noAutofit/>
-                      </wps:bodyPr>
-                    </wps:wsp>
-                  </a:graphicData>
-                </a:graphic>
-                <wp14:sizeRelH relativeFrom="margin">
-                  <wp14:pctWidth>0</wp14:pctWidth>
-                </wp14:sizeRelH>
-                <wp14:sizeRelV relativeFrom="margin">
-                  <wp14:pctHeight>0</wp14:pctHeight>
-                </wp14:sizeRelV>
-              </wp:anchor>
-            </w:drawing>
-          </mc:Choice>
-          <mc:Fallback>
-            <w:pict>
-              <v:shape w14:anchorId="5EAA027D" id="_x0000_s1027" type="#_x0000_t202" style="position:absolute;left:0;text-align:left;margin-left:214.95pt;margin-top:127.5pt;width:153pt;height:82.2pt;z-index:-251651584;visibility:visible;mso-wrap-style:square;mso-width-percent:0;mso-height-percent:0;mso-wrap-distance-left:9pt;mso-wrap-distance-top:3.6pt;mso-wrap-distance-right:9pt;mso-wrap-distance-bottom:3.6pt;mso-position-horizontal:absolute;mso-position-horizontal-relative:margin;mso-position-vertical:absolute;mso-position-vertical-relative:text;mso-width-percent:0;mso-height-percent:0;mso-width-relative:margin;mso-height-relative:margin;v-text-anchor:top" o:gfxdata="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">
-                <v:textbox>
-                  <w:txbxContent>
-                    <w:p>
-                      <w:pPr>
-                        <w:rPr>
-                          <w:color w:val="FFFFFF" w:themeColor="background1"/>
-                          <w:sz w:val="16"/>
-                          <w:szCs w:val="16"/>
-                          <w:highlight w:val="black"/>
-                        </w:rPr>
-                      </w:pPr>
-                      <w:r>
-                        <w:rPr>
-                          <w:color w:val="FFFFFF" w:themeColor="background1"/>
-                          <w:sz w:val="16"/>
-                          <w:szCs w:val="16"/>
-                          <w:highlight w:val="black"/>
-                        </w:rPr>
-                        <w:t>SELECT NOME, ESTADO,</w:t>
-                      </w:r>
-                      <w:r>
-                        <w:rPr>
-                          <w:color w:val="FFFFFF" w:themeColor="background1"/>
-                          <w:sz w:val="16"/>
-                          <w:szCs w:val="16"/>
-                          <w:highlight w:val="black"/>
-                        </w:rPr>
-                        <w:br/>
-                      </w:r>
-                      <w:proofErr w:type="spellStart"/>
-                      <w:proofErr w:type="gramStart"/>
-                      <w:r>
-                        <w:rPr>
-                          <w:color w:val="FFFFFF" w:themeColor="background1"/>
-                          <w:sz w:val="16"/>
-                          <w:szCs w:val="16"/>
-                          <w:highlight w:val="black"/>
-                        </w:rPr>
-                        <w:t>Decode</w:t>
-                      </w:r>
-                      <w:proofErr w:type="spellEnd"/>
-                      <w:r>
-                        <w:rPr>
-                          <w:color w:val="FFFFFF" w:themeColor="background1"/>
-                          <w:sz w:val="16"/>
-                          <w:szCs w:val="16"/>
-                          <w:highlight w:val="black"/>
-                        </w:rPr>
-                        <w:t>(</w:t>
-                      </w:r>
-                      <w:proofErr w:type="gramEnd"/>
-                      <w:r>
-                        <w:rPr>
-                          <w:color w:val="FFFFFF" w:themeColor="background1"/>
-                          <w:sz w:val="16"/>
-                          <w:szCs w:val="16"/>
-                          <w:highlight w:val="black"/>
-                        </w:rPr>
-                        <w:t>ESTADO, 'RS', 'GAUCHO',</w:t>
-                      </w:r>
-                      <w:r>
-                        <w:rPr>
-                          <w:color w:val="FFFFFF" w:themeColor="background1"/>
-                          <w:sz w:val="16"/>
-                          <w:szCs w:val="16"/>
-                          <w:highlight w:val="black"/>
-                        </w:rPr>
-                        <w:br/>
-                        <w:t>'AC', 'ACREANO',</w:t>
-                      </w:r>
-                      <w:r>
-                        <w:rPr>
-                          <w:color w:val="FFFFFF" w:themeColor="background1"/>
-                          <w:sz w:val="16"/>
-                          <w:szCs w:val="16"/>
-                          <w:highlight w:val="black"/>
-                        </w:rPr>
-                        <w:br/>
-                        <w:t>'SP', 'PAULISTA',</w:t>
-                      </w:r>
-                      <w:r>
-                        <w:rPr>
-                          <w:color w:val="FFFFFF" w:themeColor="background1"/>
-                          <w:sz w:val="16"/>
-                          <w:szCs w:val="16"/>
-                          <w:highlight w:val="black"/>
-                        </w:rPr>
-                        <w:br/>
-                        <w:t xml:space="preserve"> 'PE', 'PERNAMBUCANO',</w:t>
-                      </w:r>
-                      <w:r>
-                        <w:rPr>
-                          <w:color w:val="FFFFFF" w:themeColor="background1"/>
-                          <w:sz w:val="16"/>
-                          <w:szCs w:val="16"/>
-                          <w:highlight w:val="black"/>
-                        </w:rPr>
-                        <w:br/>
-                        <w:t xml:space="preserve">  'OUTROS') AS APELIDO</w:t>
-                      </w:r>
-                      <w:r>
-                        <w:rPr>
-                          <w:color w:val="FFFFFF" w:themeColor="background1"/>
-                          <w:sz w:val="16"/>
-                          <w:szCs w:val="16"/>
-                          <w:highlight w:val="black"/>
-                        </w:rPr>
-                        <w:br/>
-                        <w:t>FROM TALUNO;</w:t>
-                      </w:r>
-                    </w:p>
-                    <w:p>
-                      <w:pPr>
-                        <w:rPr>
-                          <w:sz w:val="14"/>
-                          <w:szCs w:val="14"/>
-                        </w:rPr>
-                      </w:pPr>
-                    </w:p>
-                  </w:txbxContent>
-                </v:textbox>
-                <w10:wrap type="tight" anchorx="margin"/>
-              </v:shape>
-            </w:pict>
-          </mc:Fallback>
-        </mc:AlternateContent>
+        </w:rPr>
+        <w:pict w14:anchorId="09929705">
+          <v:shape id="_x0000_s1027" type="#_x0000_t202" style="position:absolute;left:0;text-align:left;margin-left:214.95pt;margin-top:127.5pt;width:153pt;height:82.2pt;z-index:-251651584;visibility:visible;mso-wrap-style:square;mso-width-percent:0;mso-height-percent:0;mso-wrap-distance-left:9pt;mso-wrap-distance-top:3.6pt;mso-wrap-distance-right:9pt;mso-wrap-distance-bottom:3.6pt;mso-position-horizontal:absolute;mso-position-horizontal-relative:margin;mso-position-vertical:absolute;mso-position-vertical-relative:text;mso-width-percent:0;mso-height-percent:0;mso-width-relative:margin;mso-height-relative:margin;v-text-anchor:top" o:gfxdata="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">
+            <v:textbox>
+              <w:txbxContent>
+                <w:p>
+                  <w:pPr>
+                    <w:rPr>
+                      <w:color w:val="FFFFFF" w:themeColor="background1"/>
+                      <w:sz w:val="16"/>
+                      <w:szCs w:val="16"/>
+                      <w:highlight w:val="black"/>
+                    </w:rPr>
+                  </w:pPr>
+                  <w:r>
+                    <w:rPr>
+                      <w:color w:val="FFFFFF" w:themeColor="background1"/>
+                      <w:sz w:val="16"/>
+                      <w:szCs w:val="16"/>
+                      <w:highlight w:val="black"/>
+                    </w:rPr>
+                    <w:t>SELECT NOME, ESTADO,</w:t>
+                  </w:r>
+                  <w:r>
+                    <w:rPr>
+                      <w:color w:val="FFFFFF" w:themeColor="background1"/>
+                      <w:sz w:val="16"/>
+                      <w:szCs w:val="16"/>
+                      <w:highlight w:val="black"/>
+                    </w:rPr>
+                    <w:br/>
+                    <w:t>Decode(ESTADO, 'RS', 'GAUCHO',</w:t>
+                  </w:r>
+                  <w:r>
+                    <w:rPr>
+                      <w:color w:val="FFFFFF" w:themeColor="background1"/>
+                      <w:sz w:val="16"/>
+                      <w:szCs w:val="16"/>
+                      <w:highlight w:val="black"/>
+                    </w:rPr>
+                    <w:br/>
+                    <w:t>'AC', 'ACREANO',</w:t>
+                  </w:r>
+                  <w:r>
+                    <w:rPr>
+                      <w:color w:val="FFFFFF" w:themeColor="background1"/>
+                      <w:sz w:val="16"/>
+                      <w:szCs w:val="16"/>
+                      <w:highlight w:val="black"/>
+                    </w:rPr>
+                    <w:br/>
+                    <w:t>'SP', 'PAULISTA',</w:t>
+                  </w:r>
+                  <w:r>
+                    <w:rPr>
+                      <w:color w:val="FFFFFF" w:themeColor="background1"/>
+                      <w:sz w:val="16"/>
+                      <w:szCs w:val="16"/>
+                      <w:highlight w:val="black"/>
+                    </w:rPr>
+                    <w:br/>
+                    <w:t xml:space="preserve"> 'PE', 'PERNAMBUCANO',</w:t>
+                  </w:r>
+                  <w:r>
+                    <w:rPr>
+                      <w:color w:val="FFFFFF" w:themeColor="background1"/>
+                      <w:sz w:val="16"/>
+                      <w:szCs w:val="16"/>
+                      <w:highlight w:val="black"/>
+                    </w:rPr>
+                    <w:br/>
+                    <w:t xml:space="preserve">  'OUTROS') AS APELIDO</w:t>
+                  </w:r>
+                  <w:r>
+                    <w:rPr>
+                      <w:color w:val="FFFFFF" w:themeColor="background1"/>
+                      <w:sz w:val="16"/>
+                      <w:szCs w:val="16"/>
+                      <w:highlight w:val="black"/>
+                    </w:rPr>
+                    <w:br/>
+                    <w:t>FROM TALUNO;</w:t>
+                  </w:r>
+                </w:p>
+                <w:p>
+                  <w:pPr>
+                    <w:rPr>
+                      <w:sz w:val="14"/>
+                      <w:szCs w:val="14"/>
+                    </w:rPr>
+                  </w:pPr>
+                </w:p>
+              </w:txbxContent>
+            </v:textbox>
+            <w10:wrap type="tight" anchorx="margin"/>
+          </v:shape>
+        </w:pict>
       </w:r>
       <w:r>
         <w:rPr>
           <w:noProof/>
-          <w:color w:val="FFFFFF" w:themeColor="background1"/>
-          <w:sz w:val="16"/>
-          <w:szCs w:val="16"/>
-          <w:highlight w:val="magenta"/>
-        </w:rPr>
-        <mc:AlternateContent>
-          <mc:Choice Requires="wps">
-            <w:drawing>
-              <wp:anchor distT="45720" distB="45720" distL="114300" distR="114300" simplePos="0" relativeHeight="251662848" behindDoc="1" locked="0" layoutInCell="1" allowOverlap="1" wp14:anchorId="25725CF2" wp14:editId="6FE75EE4">
-                <wp:simplePos x="0" y="0"/>
-                <wp:positionH relativeFrom="margin">
-                  <wp:posOffset>388620</wp:posOffset>
-                </wp:positionH>
-                <wp:positionV relativeFrom="paragraph">
-                  <wp:posOffset>1619250</wp:posOffset>
-                </wp:positionV>
-                <wp:extent cx="1943100" cy="1043940"/>
-                <wp:effectExtent l="0" t="0" r="19050" b="22860"/>
-                <wp:wrapTight wrapText="bothSides">
-                  <wp:wrapPolygon edited="0">
-                    <wp:start x="0" y="0"/>
-                    <wp:lineTo x="0" y="21679"/>
-                    <wp:lineTo x="21600" y="21679"/>
-                    <wp:lineTo x="21600" y="0"/>
-                    <wp:lineTo x="0" y="0"/>
-                  </wp:wrapPolygon>
-                </wp:wrapTight>
-                <wp:docPr id="4" name="Caixa de Texto 2"/>
-                <wp:cNvGraphicFramePr>
-                  <a:graphicFrameLocks xmlns:a="http://schemas.openxmlformats.org/drawingml/2006/main"/>
-                </wp:cNvGraphicFramePr>
-                <a:graphic xmlns:a="http://schemas.openxmlformats.org/drawingml/2006/main">
-                  <a:graphicData uri="http://schemas.microsoft.com/office/word/2010/wordprocessingShape">
-                    <wps:wsp>
-                      <wps:cNvSpPr txBox="1">
-                        <a:spLocks noChangeArrowheads="1"/>
-                      </wps:cNvSpPr>
-                      <wps:spPr bwMode="auto">
-                        <a:xfrm>
-                          <a:off x="0" y="0"/>
-                          <a:ext cx="1943100" cy="1043940"/>
-                        </a:xfrm>
-                        <a:prstGeom prst="rect">
-                          <a:avLst/>
-                        </a:prstGeom>
-                        <a:solidFill>
-                          <a:srgbClr val="FFFFFF"/>
-                        </a:solidFill>
-                        <a:ln w="9525">
-                          <a:solidFill>
-                            <a:srgbClr val="000000"/>
-                          </a:solidFill>
-                          <a:miter lim="800000"/>
-                          <a:headEnd/>
-                          <a:tailEnd/>
-                        </a:ln>
-                      </wps:spPr>
-                      <wps:txbx>
-                        <w:txbxContent>
-                          <w:p>
-                            <w:pPr>
-                              <w:rPr>
-                                <w:sz w:val="14"/>
-                                <w:szCs w:val="14"/>
-                              </w:rPr>
-                            </w:pPr>
-                            <w:r>
-                              <w:rPr>
-                                <w:color w:val="FFFFFF" w:themeColor="background1"/>
-                                <w:sz w:val="16"/>
-                                <w:szCs w:val="16"/>
-                                <w:highlight w:val="black"/>
-                              </w:rPr>
-                              <w:t xml:space="preserve">SELECT </w:t>
-                            </w:r>
-                            <w:proofErr w:type="gramStart"/>
-                            <w:r>
-                              <w:rPr>
-                                <w:color w:val="FFFFFF" w:themeColor="background1"/>
-                                <w:sz w:val="16"/>
-                                <w:szCs w:val="16"/>
-                                <w:highlight w:val="black"/>
-                              </w:rPr>
-                              <w:t>NOME,SALARIO</w:t>
-                            </w:r>
-                            <w:proofErr w:type="gramEnd"/>
-                            <w:r>
-                              <w:rPr>
-                                <w:color w:val="FFFFFF" w:themeColor="background1"/>
-                                <w:sz w:val="16"/>
-                                <w:szCs w:val="16"/>
-                                <w:highlight w:val="black"/>
-                              </w:rPr>
-                              <w:t>,</w:t>
-                            </w:r>
-                            <w:r>
-                              <w:rPr>
-                                <w:color w:val="FFFFFF" w:themeColor="background1"/>
-                                <w:sz w:val="16"/>
-                                <w:szCs w:val="16"/>
-                                <w:highlight w:val="black"/>
-                              </w:rPr>
-                              <w:br/>
-                              <w:t>CASE</w:t>
-                            </w:r>
-                            <w:r>
-                              <w:rPr>
-                                <w:color w:val="FFFFFF" w:themeColor="background1"/>
-                                <w:sz w:val="16"/>
-                                <w:szCs w:val="16"/>
-                                <w:highlight w:val="black"/>
-                              </w:rPr>
-                              <w:br/>
-                              <w:t>WHEN NOME IS NULL THEN 'INDIGENTE'</w:t>
-                            </w:r>
-                            <w:r>
-                              <w:rPr>
-                                <w:color w:val="FFFFFF" w:themeColor="background1"/>
-                                <w:sz w:val="16"/>
-                                <w:szCs w:val="16"/>
-                                <w:highlight w:val="black"/>
-                              </w:rPr>
-                              <w:br/>
-                              <w:t>WHEN SALARIO &gt;620 THEN 'RICO'</w:t>
-                            </w:r>
-                            <w:r>
-                              <w:rPr>
-                                <w:color w:val="FFFFFF" w:themeColor="background1"/>
-                                <w:sz w:val="16"/>
-                                <w:szCs w:val="16"/>
-                                <w:highlight w:val="black"/>
-                              </w:rPr>
-                              <w:br/>
-                              <w:t>ELSE 'ESTAGIARIO'</w:t>
-                            </w:r>
-                            <w:r>
-                              <w:rPr>
-                                <w:color w:val="FFFFFF" w:themeColor="background1"/>
-                                <w:sz w:val="16"/>
-                                <w:szCs w:val="16"/>
-                                <w:highlight w:val="black"/>
-                              </w:rPr>
-                              <w:br/>
-                              <w:t>END AS APELIDO</w:t>
-                            </w:r>
-                            <w:r>
-                              <w:rPr>
-                                <w:color w:val="FFFFFF" w:themeColor="background1"/>
-                                <w:sz w:val="16"/>
-                                <w:szCs w:val="16"/>
-                                <w:highlight w:val="black"/>
-                              </w:rPr>
-                              <w:br/>
-                              <w:t>FROM TALUNO;</w:t>
-                            </w:r>
-                          </w:p>
-                        </w:txbxContent>
-                      </wps:txbx>
-                      <wps:bodyPr rot="0" vert="horz" wrap="square" lIns="91440" tIns="45720" rIns="91440" bIns="45720" anchor="t" anchorCtr="0">
-                        <a:noAutofit/>
-                      </wps:bodyPr>
-                    </wps:wsp>
-                  </a:graphicData>
-                </a:graphic>
-                <wp14:sizeRelH relativeFrom="margin">
-                  <wp14:pctWidth>0</wp14:pctWidth>
-                </wp14:sizeRelH>
-                <wp14:sizeRelV relativeFrom="margin">
-                  <wp14:pctHeight>0</wp14:pctHeight>
-                </wp14:sizeRelV>
-              </wp:anchor>
-            </w:drawing>
-          </mc:Choice>
-          <mc:Fallback>
-            <w:pict>
-              <v:shape w14:anchorId="25725CF2" id="_x0000_s1028" type="#_x0000_t202" style="position:absolute;left:0;text-align:left;margin-left:30.6pt;margin-top:127.5pt;width:153pt;height:82.2pt;z-index:-251653632;visibility:visible;mso-wrap-style:square;mso-width-percent:0;mso-height-percent:0;mso-wrap-distance-left:9pt;mso-wrap-distance-top:3.6pt;mso-wrap-distance-right:9pt;mso-wrap-distance-bottom:3.6pt;mso-position-horizontal:absolute;mso-position-horizontal-relative:margin;mso-position-vertical:absolute;mso-position-vertical-relative:text;mso-width-percent:0;mso-height-percent:0;mso-width-relative:margin;mso-height-relative:margin;v-text-anchor:top" o:gfxdata="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">
-                <v:textbox>
-                  <w:txbxContent>
-                    <w:p>
-                      <w:pPr>
-                        <w:rPr>
-                          <w:sz w:val="14"/>
-                          <w:szCs w:val="14"/>
-                        </w:rPr>
-                      </w:pPr>
-                      <w:r>
-                        <w:rPr>
-                          <w:color w:val="FFFFFF" w:themeColor="background1"/>
-                          <w:sz w:val="16"/>
-                          <w:szCs w:val="16"/>
-                          <w:highlight w:val="black"/>
-                        </w:rPr>
-                        <w:t xml:space="preserve">SELECT </w:t>
-                      </w:r>
-                      <w:proofErr w:type="gramStart"/>
-                      <w:r>
-                        <w:rPr>
-                          <w:color w:val="FFFFFF" w:themeColor="background1"/>
-                          <w:sz w:val="16"/>
-                          <w:szCs w:val="16"/>
-                          <w:highlight w:val="black"/>
-                        </w:rPr>
-                        <w:t>NOME,SALARIO</w:t>
-                      </w:r>
-                      <w:proofErr w:type="gramEnd"/>
-                      <w:r>
-                        <w:rPr>
-                          <w:color w:val="FFFFFF" w:themeColor="background1"/>
-                          <w:sz w:val="16"/>
-                          <w:szCs w:val="16"/>
-                          <w:highlight w:val="black"/>
-                        </w:rPr>
-                        <w:t>,</w:t>
-                      </w:r>
-                      <w:r>
-                        <w:rPr>
-                          <w:color w:val="FFFFFF" w:themeColor="background1"/>
-                          <w:sz w:val="16"/>
-                          <w:szCs w:val="16"/>
-                          <w:highlight w:val="black"/>
-                        </w:rPr>
-                        <w:br/>
-                        <w:t>CASE</w:t>
-                      </w:r>
-                      <w:r>
-                        <w:rPr>
-                          <w:color w:val="FFFFFF" w:themeColor="background1"/>
-                          <w:sz w:val="16"/>
-                          <w:szCs w:val="16"/>
-                          <w:highlight w:val="black"/>
-                        </w:rPr>
-                        <w:br/>
-                        <w:t>WHEN NOME IS NULL THEN 'INDIGENTE'</w:t>
-                      </w:r>
-                      <w:r>
-                        <w:rPr>
-                          <w:color w:val="FFFFFF" w:themeColor="background1"/>
-                          <w:sz w:val="16"/>
-                          <w:szCs w:val="16"/>
-                          <w:highlight w:val="black"/>
-                        </w:rPr>
-                        <w:br/>
-                        <w:t>WHEN SALARIO &gt;620 THEN 'RICO'</w:t>
-                      </w:r>
-                      <w:r>
-                        <w:rPr>
-                          <w:color w:val="FFFFFF" w:themeColor="background1"/>
-                          <w:sz w:val="16"/>
-                          <w:szCs w:val="16"/>
-                          <w:highlight w:val="black"/>
-                        </w:rPr>
-                        <w:br/>
-                        <w:t>ELSE 'ESTAGIARIO'</w:t>
-                      </w:r>
-                      <w:r>
-                        <w:rPr>
-                          <w:color w:val="FFFFFF" w:themeColor="background1"/>
-                          <w:sz w:val="16"/>
-                          <w:szCs w:val="16"/>
-                          <w:highlight w:val="black"/>
-                        </w:rPr>
-                        <w:br/>
-                        <w:t>END AS APELIDO</w:t>
-                      </w:r>
-                      <w:r>
-                        <w:rPr>
-                          <w:color w:val="FFFFFF" w:themeColor="background1"/>
-                          <w:sz w:val="16"/>
-                          <w:szCs w:val="16"/>
-                          <w:highlight w:val="black"/>
-                        </w:rPr>
-                        <w:br/>
-                        <w:t>FROM TALUNO;</w:t>
-                      </w:r>
-                    </w:p>
-                  </w:txbxContent>
-                </v:textbox>
-                <w10:wrap type="tight" anchorx="margin"/>
-              </v:shape>
-            </w:pict>
-          </mc:Fallback>
-        </mc:AlternateContent>
+        </w:rPr>
+        <w:pict w14:anchorId="2A293E30">
+          <v:shape id="_x0000_s1026" type="#_x0000_t202" style="position:absolute;left:0;text-align:left;margin-left:30.6pt;margin-top:127.5pt;width:153pt;height:82.2pt;z-index:-251653632;visibility:visible;mso-wrap-style:square;mso-width-percent:0;mso-height-percent:0;mso-wrap-distance-left:9pt;mso-wrap-distance-top:3.6pt;mso-wrap-distance-right:9pt;mso-wrap-distance-bottom:3.6pt;mso-position-horizontal:absolute;mso-position-horizontal-relative:margin;mso-position-vertical:absolute;mso-position-vertical-relative:text;mso-width-percent:0;mso-height-percent:0;mso-width-relative:margin;mso-height-relative:margin;v-text-anchor:top" o:gfxdata="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">
+            <v:textbox>
+              <w:txbxContent>
+                <w:p>
+                  <w:pPr>
+                    <w:rPr>
+                      <w:sz w:val="14"/>
+                      <w:szCs w:val="14"/>
+                    </w:rPr>
+                  </w:pPr>
+                  <w:r>
+                    <w:rPr>
+                      <w:color w:val="FFFFFF" w:themeColor="background1"/>
+                      <w:sz w:val="16"/>
+                      <w:szCs w:val="16"/>
+                      <w:highlight w:val="black"/>
+                    </w:rPr>
+                    <w:t>SELECT NOME,SALARIO,</w:t>
+                  </w:r>
+                  <w:r>
+                    <w:rPr>
+                      <w:color w:val="FFFFFF" w:themeColor="background1"/>
+                      <w:sz w:val="16"/>
+                      <w:szCs w:val="16"/>
+                      <w:highlight w:val="black"/>
+                    </w:rPr>
+                    <w:br/>
+                    <w:t>CASE</w:t>
+                  </w:r>
+                  <w:r>
+                    <w:rPr>
+                      <w:color w:val="FFFFFF" w:themeColor="background1"/>
+                      <w:sz w:val="16"/>
+                      <w:szCs w:val="16"/>
+                      <w:highlight w:val="black"/>
+                    </w:rPr>
+                    <w:br/>
+                    <w:t>WHEN NOME IS NULL THEN 'INDIGENTE'</w:t>
+                  </w:r>
+                  <w:r>
+                    <w:rPr>
+                      <w:color w:val="FFFFFF" w:themeColor="background1"/>
+                      <w:sz w:val="16"/>
+                      <w:szCs w:val="16"/>
+                      <w:highlight w:val="black"/>
+                    </w:rPr>
+                    <w:br/>
+                    <w:t>WHEN SALARIO &gt;620 THEN 'RICO'</w:t>
+                  </w:r>
+                  <w:r>
+                    <w:rPr>
+                      <w:color w:val="FFFFFF" w:themeColor="background1"/>
+                      <w:sz w:val="16"/>
+                      <w:szCs w:val="16"/>
+                      <w:highlight w:val="black"/>
+                    </w:rPr>
+                    <w:br/>
+                    <w:t>ELSE 'ESTAGIARIO'</w:t>
+                  </w:r>
+                  <w:r>
+                    <w:rPr>
+                      <w:color w:val="FFFFFF" w:themeColor="background1"/>
+                      <w:sz w:val="16"/>
+                      <w:szCs w:val="16"/>
+                      <w:highlight w:val="black"/>
+                    </w:rPr>
+                    <w:br/>
+                    <w:t>END AS APELIDO</w:t>
+                  </w:r>
+                  <w:r>
+                    <w:rPr>
+                      <w:color w:val="FFFFFF" w:themeColor="background1"/>
+                      <w:sz w:val="16"/>
+                      <w:szCs w:val="16"/>
+                      <w:highlight w:val="black"/>
+                    </w:rPr>
+                    <w:br/>
+                    <w:t>FROM TALUNO;</w:t>
+                  </w:r>
+                </w:p>
+              </w:txbxContent>
+            </v:textbox>
+            <w10:wrap type="tight" anchorx="margin"/>
+          </v:shape>
+        </w:pict>
       </w:r>
       <w:r>
         <w:rPr>
@@ -9554,19 +7474,9 @@
             <w:pPr>
               <w:jc w:val="center"/>
             </w:pPr>
-            <w:proofErr w:type="spellStart"/>
-            <w:r>
-              <w:t>Not</w:t>
-            </w:r>
-            <w:proofErr w:type="spellEnd"/>
-            <w:r>
-              <w:t xml:space="preserve"> </w:t>
-            </w:r>
-            <w:proofErr w:type="spellStart"/>
-            <w:r>
-              <w:t>null</w:t>
-            </w:r>
-            <w:proofErr w:type="spellEnd"/>
+            <w:r>
+              <w:t>Not null</w:t>
+            </w:r>
           </w:p>
         </w:tc>
         <w:tc>
@@ -9614,21 +7524,11 @@
             <w:pPr>
               <w:jc w:val="center"/>
             </w:pPr>
-            <w:proofErr w:type="spellStart"/>
-            <w:r>
-              <w:t>Unique</w:t>
-            </w:r>
-            <w:proofErr w:type="spellEnd"/>
-            <w:r>
-              <w:t xml:space="preserve"> </w:t>
-            </w:r>
-            <w:proofErr w:type="spellStart"/>
-            <w:r>
-              <w:t>key</w:t>
-            </w:r>
-            <w:proofErr w:type="spellEnd"/>
-            <w:r>
-              <w:t xml:space="preserve"> </w:t>
+            <w:r>
+              <w:t xml:space="preserve">Unique </w:t>
+            </w:r>
+            <w:r>
+              <w:t xml:space="preserve">key </w:t>
             </w:r>
           </w:p>
         </w:tc>
@@ -9675,21 +7575,8 @@
             <w:pPr>
               <w:jc w:val="center"/>
             </w:pPr>
-            <w:proofErr w:type="spellStart"/>
-            <w:r>
-              <w:t>Primary</w:t>
-            </w:r>
-            <w:proofErr w:type="spellEnd"/>
-            <w:r>
-              <w:t xml:space="preserve"> </w:t>
-            </w:r>
-            <w:proofErr w:type="spellStart"/>
-            <w:r>
-              <w:t>key</w:t>
-            </w:r>
-            <w:proofErr w:type="spellEnd"/>
-            <w:r>
-              <w:t xml:space="preserve"> </w:t>
+            <w:r>
+              <w:t xml:space="preserve">Primary key </w:t>
             </w:r>
           </w:p>
         </w:tc>
@@ -9735,21 +7622,8 @@
             <w:pPr>
               <w:jc w:val="center"/>
             </w:pPr>
-            <w:proofErr w:type="spellStart"/>
-            <w:r>
-              <w:t>Foreign</w:t>
-            </w:r>
-            <w:proofErr w:type="spellEnd"/>
-            <w:r>
-              <w:t xml:space="preserve"> </w:t>
-            </w:r>
-            <w:proofErr w:type="spellStart"/>
-            <w:r>
-              <w:t>key</w:t>
-            </w:r>
-            <w:proofErr w:type="spellEnd"/>
-            <w:r>
-              <w:t xml:space="preserve"> </w:t>
+            <w:r>
+              <w:t xml:space="preserve">Foreign key </w:t>
             </w:r>
           </w:p>
         </w:tc>
@@ -9824,13 +7698,8 @@
             <w:pPr>
               <w:jc w:val="center"/>
             </w:pPr>
-            <w:proofErr w:type="spellStart"/>
-            <w:r>
-              <w:t>Check</w:t>
-            </w:r>
-            <w:proofErr w:type="spellEnd"/>
-            <w:r>
-              <w:t xml:space="preserve"> </w:t>
+            <w:r>
+              <w:t xml:space="preserve">Check </w:t>
             </w:r>
           </w:p>
         </w:tc>
@@ -9878,7 +7747,6 @@
           <w:szCs w:val="28"/>
           <w:u w:val="single"/>
         </w:rPr>
-        <w:lastRenderedPageBreak/>
         <w:t xml:space="preserve">Diretrizes para Constraints </w:t>
       </w:r>
     </w:p>
@@ -9898,6 +7766,7 @@
           <w:i/>
           <w:iCs/>
         </w:rPr>
+        <w:lastRenderedPageBreak/>
         <w:t xml:space="preserve">- </w:t>
       </w:r>
       <w:r>
@@ -9916,9 +7785,8 @@
           <w:i/>
           <w:iCs/>
         </w:rPr>
-        <w:t xml:space="preserve">um nome para a constraint ou o servidor </w:t>
-      </w:r>
-      <w:proofErr w:type="spellStart"/>
+        <w:t>um nome para a constraint ou o servidor orac</w:t>
+      </w:r>
       <w:r>
         <w:rPr>
           <w:b/>
@@ -9926,7 +7794,7 @@
           <w:i/>
           <w:iCs/>
         </w:rPr>
-        <w:t>orac</w:t>
+        <w:t xml:space="preserve">le </w:t>
       </w:r>
       <w:r>
         <w:rPr>
@@ -9935,9 +7803,8 @@
           <w:i/>
           <w:iCs/>
         </w:rPr>
-        <w:t>le</w:t>
-      </w:r>
-      <w:proofErr w:type="spellEnd"/>
+        <w:t>gerará um nome utilizando o formato sys</w:t>
+      </w:r>
       <w:r>
         <w:rPr>
           <w:b/>
@@ -9945,7 +7812,7 @@
           <w:i/>
           <w:iCs/>
         </w:rPr>
-        <w:t xml:space="preserve"> </w:t>
+        <w:t>_</w:t>
       </w:r>
       <w:r>
         <w:rPr>
@@ -9954,37 +7821,8 @@
           <w:i/>
           <w:iCs/>
         </w:rPr>
-        <w:t xml:space="preserve">gerará um nome utilizando o formato </w:t>
-      </w:r>
-      <w:proofErr w:type="spellStart"/>
-      <w:r>
-        <w:rPr>
-          <w:b/>
-          <w:bCs/>
-          <w:i/>
-          <w:iCs/>
-        </w:rPr>
-        <w:t>sys</w:t>
-      </w:r>
-      <w:r>
-        <w:rPr>
-          <w:b/>
-          <w:bCs/>
-          <w:i/>
-          <w:iCs/>
-        </w:rPr>
-        <w:t>_</w:t>
-      </w:r>
-      <w:r>
-        <w:rPr>
-          <w:b/>
-          <w:bCs/>
-          <w:i/>
-          <w:iCs/>
-        </w:rPr>
         <w:t>cn</w:t>
       </w:r>
-      <w:proofErr w:type="spellEnd"/>
       <w:r>
         <w:rPr>
           <w:b/>
@@ -10065,16 +7903,11 @@
         <w:t xml:space="preserve">Após a tabela </w:t>
       </w:r>
       <w:r>
-        <w:t xml:space="preserve">ter sido </w:t>
-      </w:r>
-      <w:proofErr w:type="gramStart"/>
-      <w:r>
-        <w:t xml:space="preserve">criada </w:t>
+        <w:t xml:space="preserve">ter sido criada </w:t>
       </w:r>
       <w:r>
         <w:t>.</w:t>
       </w:r>
-      <w:proofErr w:type="gramEnd"/>
     </w:p>
     <w:p>
       <w:pPr>
@@ -10120,7 +7953,222 @@
         <w:t>isualize a constraint no dicionário de dados – USER_CONSTRAINTS.</w:t>
       </w:r>
     </w:p>
-    <w:p/>
+    <w:p>
+      <w:pPr>
+        <w:rPr>
+          <w:b/>
+          <w:bCs/>
+        </w:rPr>
+      </w:pPr>
+      <w:r>
+        <w:rPr>
+          <w:b/>
+          <w:bCs/>
+        </w:rPr>
+        <w:t xml:space="preserve">Definindo Constraints </w:t>
+      </w:r>
+    </w:p>
+    <w:p>
+      <w:pPr>
+        <w:ind w:left="708"/>
+        <w:rPr>
+          <w:highlight w:val="yellow"/>
+        </w:rPr>
+      </w:pPr>
+      <w:r>
+        <w:rPr>
+          <w:highlight w:val="yellow"/>
+        </w:rPr>
+        <w:t>CREATE TABLE [SCHEMA.] TABLE</w:t>
+      </w:r>
+      <w:r>
+        <w:rPr>
+          <w:highlight w:val="yellow"/>
+        </w:rPr>
+        <w:br/>
+      </w:r>
+      <w:r>
+        <w:rPr>
+          <w:highlight w:val="yellow"/>
+        </w:rPr>
+        <w:t>( COLUMN DATATYPE [DEFAULT EXPR]</w:t>
+      </w:r>
+      <w:r>
+        <w:rPr>
+          <w:highlight w:val="yellow"/>
+        </w:rPr>
+        <w:br/>
+      </w:r>
+      <w:r>
+        <w:rPr>
+          <w:highlight w:val="yellow"/>
+        </w:rPr>
+        <w:t>[COLUMN_CONSTRAINT],</w:t>
+      </w:r>
+      <w:r>
+        <w:rPr>
+          <w:highlight w:val="yellow"/>
+        </w:rPr>
+        <w:br/>
+      </w:r>
+      <w:r>
+        <w:rPr>
+          <w:highlight w:val="yellow"/>
+        </w:rPr>
+        <w:t>...</w:t>
+      </w:r>
+      <w:r>
+        <w:rPr>
+          <w:highlight w:val="yellow"/>
+        </w:rPr>
+        <w:br/>
+      </w:r>
+      <w:r>
+        <w:rPr>
+          <w:highlight w:val="yellow"/>
+        </w:rPr>
+        <w:t>[TABLE_CONSTRAINT]);</w:t>
+      </w:r>
+      <w:r>
+        <w:rPr>
+          <w:highlight w:val="yellow"/>
+        </w:rPr>
+        <w:br/>
+        <w:t>-------------------------------------------------------------------------------------------------------------------</w:t>
+      </w:r>
+    </w:p>
+    <w:p>
+      <w:pPr>
+        <w:ind w:left="708"/>
+        <w:rPr>
+          <w:highlight w:val="yellow"/>
+        </w:rPr>
+      </w:pPr>
+      <w:r>
+        <w:rPr>
+          <w:highlight w:val="yellow"/>
+        </w:rPr>
+        <w:t>EX</w:t>
+      </w:r>
+    </w:p>
+    <w:p>
+      <w:pPr>
+        <w:ind w:left="708"/>
+        <w:rPr>
+          <w:highlight w:val="yellow"/>
+        </w:rPr>
+      </w:pPr>
+      <w:r>
+        <w:rPr>
+          <w:highlight w:val="yellow"/>
+        </w:rPr>
+        <w:t>CREATE TABLE TCLIENTES(</w:t>
+      </w:r>
+    </w:p>
+    <w:p>
+      <w:pPr>
+        <w:ind w:left="708"/>
+        <w:rPr>
+          <w:highlight w:val="yellow"/>
+        </w:rPr>
+      </w:pPr>
+      <w:r>
+        <w:rPr>
+          <w:highlight w:val="yellow"/>
+        </w:rPr>
+        <w:t>ID NUMBER(6),</w:t>
+      </w:r>
+    </w:p>
+    <w:p>
+      <w:pPr>
+        <w:ind w:left="708"/>
+        <w:rPr>
+          <w:highlight w:val="yellow"/>
+        </w:rPr>
+      </w:pPr>
+      <w:r>
+        <w:rPr>
+          <w:highlight w:val="yellow"/>
+        </w:rPr>
+        <w:t>NOME VARCHAR2 (35),</w:t>
+      </w:r>
+    </w:p>
+    <w:p>
+      <w:pPr>
+        <w:ind w:left="708"/>
+        <w:rPr>
+          <w:highlight w:val="yellow"/>
+        </w:rPr>
+      </w:pPr>
+      <w:r>
+        <w:rPr>
+          <w:highlight w:val="yellow"/>
+        </w:rPr>
+        <w:t>....</w:t>
+      </w:r>
+    </w:p>
+    <w:p>
+      <w:pPr>
+        <w:ind w:left="708"/>
+        <w:rPr>
+          <w:highlight w:val="yellow"/>
+        </w:rPr>
+      </w:pPr>
+      <w:r>
+        <w:rPr>
+          <w:highlight w:val="yellow"/>
+        </w:rPr>
+        <w:t xml:space="preserve">COMENTARIOS NUMBER (1000) NOT NULL, </w:t>
+      </w:r>
+    </w:p>
+    <w:p>
+      <w:pPr>
+        <w:ind w:left="708"/>
+        <w:rPr>
+          <w:highlight w:val="yellow"/>
+        </w:rPr>
+      </w:pPr>
+      <w:r>
+        <w:rPr>
+          <w:highlight w:val="yellow"/>
+        </w:rPr>
+        <w:t>CONSTRAINT TCLIENTES_ID_PK PRIMARY KEY(ID));</w:t>
+      </w:r>
+    </w:p>
+    <w:p>
+      <w:pPr>
+        <w:rPr>
+          <w:b/>
+          <w:bCs/>
+        </w:rPr>
+      </w:pPr>
+    </w:p>
+    <w:p>
+      <w:pPr>
+        <w:rPr>
+          <w:b/>
+          <w:bCs/>
+        </w:rPr>
+      </w:pPr>
+    </w:p>
+    <w:p>
+      <w:r>
+        <w:t>- Normalmente as Constraints são criadas ao mesmo tempo que a tabela;</w:t>
+      </w:r>
+    </w:p>
+    <w:p>
+      <w:r>
+        <w:t>- Podem ser adicionadas constraints a uma tabela após sua criação;</w:t>
+      </w:r>
+    </w:p>
+    <w:p>
+      <w:r>
+        <w:t xml:space="preserve">- Podem ser </w:t>
+      </w:r>
+      <w:r>
+        <w:t>temporariamente desabilitadas.</w:t>
+      </w:r>
+    </w:p>
     <w:sectPr>
       <w:pgSz w:w="11906" w:h="16838"/>
       <w:pgMar w:top="1417" w:right="1701" w:bottom="1417" w:left="1701" w:header="708" w:footer="708" w:gutter="0"/>
@@ -11692,21 +9740,6 @@
 </file>
 
 <file path=customXml/item2.xml><?xml version="1.0" encoding="utf-8"?>
-<?mso-contentType ?>
-<FormTemplates xmlns="http://schemas.microsoft.com/sharepoint/v3/contenttype/forms">
-  <Display>DocumentLibraryForm</Display>
-  <Edit>DocumentLibraryForm</Edit>
-  <New>DocumentLibraryForm</New>
-</FormTemplates>
-</file>
-
-<file path=customXml/item3.xml><?xml version="1.0" encoding="utf-8"?>
-<p:properties xmlns:p="http://schemas.microsoft.com/office/2006/metadata/properties" xmlns:xsi="http://www.w3.org/2001/XMLSchema-instance" xmlns:pc="http://schemas.microsoft.com/office/infopath/2007/PartnerControls">
-  <documentManagement/>
-</p:properties>
-</file>
-
-<file path=customXml/item4.xml><?xml version="1.0" encoding="utf-8"?>
 <ct:contentTypeSchema xmlns:ct="http://schemas.microsoft.com/office/2006/metadata/contentType" xmlns:ma="http://schemas.microsoft.com/office/2006/metadata/properties/metaAttributes" ct:_="" ma:_="" ma:contentTypeName="Documento" ma:contentTypeID="0x010100528044D89D15274A8AB31FEC990C2B7B" ma:contentTypeVersion="11" ma:contentTypeDescription="Crie um novo documento." ma:contentTypeScope="" ma:versionID="f25c8ad11218f379be4c91ef10146ecf">
   <xsd:schema xmlns:xsd="http://www.w3.org/2001/XMLSchema" xmlns:xs="http://www.w3.org/2001/XMLSchema" xmlns:p="http://schemas.microsoft.com/office/2006/metadata/properties" xmlns:ns3="bd7a7fd7-a745-49b2-96ad-1496d9ea99a4" xmlns:ns4="9ce158d0-138f-48a3-b62c-989d0bb511d8" targetNamespace="http://schemas.microsoft.com/office/2006/metadata/properties" ma:root="true" ma:fieldsID="1f390cbeac77805e23b3a57eabf20bf6" ns3:_="" ns4:_="">
     <xsd:import namespace="bd7a7fd7-a745-49b2-96ad-1496d9ea99a4"/>
@@ -11915,6 +9948,21 @@
 </ct:contentTypeSchema>
 </file>
 
+<file path=customXml/item3.xml><?xml version="1.0" encoding="utf-8"?>
+<p:properties xmlns:p="http://schemas.microsoft.com/office/2006/metadata/properties" xmlns:xsi="http://www.w3.org/2001/XMLSchema-instance" xmlns:pc="http://schemas.microsoft.com/office/infopath/2007/PartnerControls">
+  <documentManagement/>
+</p:properties>
+</file>
+
+<file path=customXml/item4.xml><?xml version="1.0" encoding="utf-8"?>
+<?mso-contentType ?>
+<FormTemplates xmlns="http://schemas.microsoft.com/sharepoint/v3/contenttype/forms">
+  <Display>DocumentLibraryForm</Display>
+  <Edit>DocumentLibraryForm</Edit>
+  <New>DocumentLibraryForm</New>
+</FormTemplates>
+</file>
+
 <file path=customXml/itemProps1.xml><?xml version="1.0" encoding="utf-8"?>
 <ds:datastoreItem xmlns:ds="http://schemas.openxmlformats.org/officeDocument/2006/customXml" ds:itemID="{84F5D282-F533-484C-872E-3F3C2D70B6B5}">
   <ds:schemaRefs>
@@ -11924,31 +9972,6 @@
 </file>
 
 <file path=customXml/itemProps2.xml><?xml version="1.0" encoding="utf-8"?>
-<ds:datastoreItem xmlns:ds="http://schemas.openxmlformats.org/officeDocument/2006/customXml" ds:itemID="{2CB0B1A8-4B5E-4F32-B458-FC8AC47BFE0F}">
-  <ds:schemaRefs>
-    <ds:schemaRef ds:uri="http://schemas.microsoft.com/sharepoint/v3/contenttype/forms"/>
-  </ds:schemaRefs>
-</ds:datastoreItem>
-</file>
-
-<file path=customXml/itemProps3.xml><?xml version="1.0" encoding="utf-8"?>
-<ds:datastoreItem xmlns:ds="http://schemas.openxmlformats.org/officeDocument/2006/customXml" ds:itemID="{66691798-C6FF-4849-B114-E463D8CF3CB8}">
-  <ds:schemaRefs>
-    <ds:schemaRef ds:uri="9ce158d0-138f-48a3-b62c-989d0bb511d8"/>
-    <ds:schemaRef ds:uri="http://purl.org/dc/elements/1.1/"/>
-    <ds:schemaRef ds:uri="http://purl.org/dc/terms/"/>
-    <ds:schemaRef ds:uri="http://purl.org/dc/dcmitype/"/>
-    <ds:schemaRef ds:uri="http://schemas.microsoft.com/office/2006/documentManagement/types"/>
-    <ds:schemaRef ds:uri="bd7a7fd7-a745-49b2-96ad-1496d9ea99a4"/>
-    <ds:schemaRef ds:uri="http://schemas.microsoft.com/office/2006/metadata/properties"/>
-    <ds:schemaRef ds:uri="http://www.w3.org/XML/1998/namespace"/>
-    <ds:schemaRef ds:uri="http://schemas.microsoft.com/office/infopath/2007/PartnerControls"/>
-    <ds:schemaRef ds:uri="http://schemas.openxmlformats.org/package/2006/metadata/core-properties"/>
-  </ds:schemaRefs>
-</ds:datastoreItem>
-</file>
-
-<file path=customXml/itemProps4.xml><?xml version="1.0" encoding="utf-8"?>
 <ds:datastoreItem xmlns:ds="http://schemas.openxmlformats.org/officeDocument/2006/customXml" ds:itemID="{23079095-6C8D-4D8C-BB7B-CA7A2FAFB59A}">
   <ds:schemaRefs>
     <ds:schemaRef ds:uri="http://schemas.microsoft.com/office/2006/metadata/contentType"/>
@@ -11965,4 +9988,21 @@
     <ds:schemaRef ds:uri="http://schemas.microsoft.com/internal/obd"/>
   </ds:schemaRefs>
 </ds:datastoreItem>
+</file>
+
+<file path=customXml/itemProps3.xml><?xml version="1.0" encoding="utf-8"?>
+<ds:datastoreItem xmlns:ds="http://schemas.openxmlformats.org/officeDocument/2006/customXml" ds:itemID="{66691798-C6FF-4849-B114-E463D8CF3CB8}">
+  <ds:schemaRefs>
+    <ds:schemaRef ds:uri="http://schemas.microsoft.com/office/2006/metadata/properties"/>
+    <ds:schemaRef ds:uri="http://schemas.microsoft.com/office/infopath/2007/PartnerControls"/>
+  </ds:schemaRefs>
+</ds:datastoreItem>
+</file>
+
+<file path=customXml/itemProps4.xml><?xml version="1.0" encoding="utf-8"?>
+<ds:datastoreItem xmlns:ds="http://schemas.openxmlformats.org/officeDocument/2006/customXml" ds:itemID="{2CB0B1A8-4B5E-4F32-B458-FC8AC47BFE0F}">
+  <ds:schemaRefs>
+    <ds:schemaRef ds:uri="http://schemas.microsoft.com/sharepoint/v3/contenttype/forms"/>
+  </ds:schemaRefs>
+</ds:datastoreItem>
 </file>
</xml_diff>